<commit_message>
Update meetresultaten en verslag
</commit_message>
<xml_diff>
--- a/verslag.docx
+++ b/verslag.docx
@@ -380,10 +380,10 @@
             <v:path o:extrusionok="f" gradientshapeok="t" o:connecttype="rect"/>
             <o:lock v:ext="edit" aspectratio="t"/>
           </v:shapetype>
-          <v:shape id="_x0000_i1041" type="#_x0000_t75" style="width:453.9pt;height:184.7pt" o:ole="">
+          <v:shape id="_x0000_i1025" type="#_x0000_t75" style="width:453.9pt;height:184.7pt" o:ole="">
             <v:imagedata r:id="rId7" o:title=""/>
           </v:shape>
-          <o:OLEObject Type="Embed" ProgID="Word.OpenDocumentText.12" ShapeID="_x0000_i1041" DrawAspect="Content" ObjectID="_1588527747" r:id="rId8"/>
+          <o:OLEObject Type="Embed" ProgID="Word.OpenDocumentText.12" ShapeID="_x0000_i1025" DrawAspect="Content" ObjectID="_1588532516" r:id="rId8"/>
         </w:object>
       </w:r>
     </w:p>
@@ -410,10 +410,10 @@
       </w:pPr>
       <w:r>
         <w:object w:dxaOrig="9072" w:dyaOrig="4628">
-          <v:shape id="_x0000_i1043" type="#_x0000_t75" style="width:453.9pt;height:231.65pt" o:ole="">
+          <v:shape id="_x0000_i1026" type="#_x0000_t75" style="width:453.9pt;height:231.65pt" o:ole="">
             <v:imagedata r:id="rId9" o:title=""/>
           </v:shape>
-          <o:OLEObject Type="Embed" ProgID="Word.OpenDocumentText.12" ShapeID="_x0000_i1043" DrawAspect="Content" ObjectID="_1588527748" r:id="rId10"/>
+          <o:OLEObject Type="Embed" ProgID="Word.OpenDocumentText.12" ShapeID="_x0000_i1026" DrawAspect="Content" ObjectID="_1588532517" r:id="rId10"/>
         </w:object>
       </w:r>
     </w:p>
@@ -425,11 +425,9 @@
         <w:lastRenderedPageBreak/>
         <w:t>Doorlooplijnalgoritme, tweede variant:</w:t>
       </w:r>
-      <w:bookmarkStart w:id="2" w:name="_GoBack"/>
-      <w:bookmarkEnd w:id="2"/>
     </w:p>
-    <w:bookmarkStart w:id="3" w:name="_MON_1588527218"/>
-    <w:bookmarkEnd w:id="3"/>
+    <w:bookmarkStart w:id="2" w:name="_MON_1588527218"/>
+    <w:bookmarkEnd w:id="2"/>
     <w:p>
       <w:pPr>
         <w:pStyle w:val="Object"/>
@@ -439,10 +437,10 @@
       </w:pPr>
       <w:r>
         <w:object w:dxaOrig="9072" w:dyaOrig="6033">
-          <v:shape id="_x0000_i1056" type="#_x0000_t75" style="width:453.9pt;height:301.75pt" o:ole="">
+          <v:shape id="_x0000_i1027" type="#_x0000_t75" style="width:453.9pt;height:301.75pt" o:ole="">
             <v:imagedata r:id="rId11" o:title=""/>
           </v:shape>
-          <o:OLEObject Type="Embed" ProgID="Word.OpenDocumentText.12" ShapeID="_x0000_i1056" DrawAspect="Content" ObjectID="_1588527749" r:id="rId12"/>
+          <o:OLEObject Type="Embed" ProgID="Word.OpenDocumentText.12" ShapeID="_x0000_i1027" DrawAspect="Content" ObjectID="_1588532518" r:id="rId12"/>
         </w:object>
       </w:r>
     </w:p>
@@ -463,18 +461,18 @@
         <w:t>Om onze puntenverzameling op te stellen gaan we als volgt te werk:</w:t>
       </w:r>
     </w:p>
-    <w:bookmarkStart w:id="4" w:name="_MON_1588526719"/>
-    <w:bookmarkEnd w:id="4"/>
+    <w:bookmarkStart w:id="3" w:name="_MON_1588526719"/>
+    <w:bookmarkEnd w:id="3"/>
     <w:p>
       <w:pPr>
         <w:pStyle w:val="Object"/>
       </w:pPr>
       <w:r>
         <w:object w:dxaOrig="9072" w:dyaOrig="6304">
-          <v:shape id="_x0000_i1038" type="#_x0000_t75" style="width:453.9pt;height:314.9pt" o:ole="">
+          <v:shape id="_x0000_i1028" type="#_x0000_t75" style="width:453.9pt;height:314.9pt" o:ole="">
             <v:imagedata r:id="rId13" o:title=""/>
           </v:shape>
-          <o:OLEObject Type="Embed" ProgID="Word.OpenDocumentText.12" ShapeID="_x0000_i1038" DrawAspect="Content" ObjectID="_1588527750" r:id="rId14"/>
+          <o:OLEObject Type="Embed" ProgID="Word.OpenDocumentText.12" ShapeID="_x0000_i1028" DrawAspect="Content" ObjectID="_1588532519" r:id="rId14"/>
         </w:object>
       </w:r>
     </w:p>
@@ -484,7 +482,10 @@
       </w:pPr>
       <w:r>
         <w:lastRenderedPageBreak/>
-        <w:t xml:space="preserve">2. </w:t>
+        <w:t>3</w:t>
+      </w:r>
+      <w:r>
+        <w:t xml:space="preserve">. </w:t>
       </w:r>
       <w:r>
         <w:t>Vergelijking uitvoeringstijd eenvoudig algoritme en eerste variant doorlooplijnalgoritme</w:t>
@@ -1652,7 +1653,1138 @@
         <w:t>Hieruit blijkt duidelijk dat de eerste variant veel sneller is dan het eenvoudig algoritme voor het 2-dimensionale geval.</w:t>
       </w:r>
     </w:p>
+    <w:p>
+      <w:pPr>
+        <w:pStyle w:val="Kop2"/>
+      </w:pPr>
+      <w:r>
+        <w:lastRenderedPageBreak/>
+        <w:t xml:space="preserve">4. </w:t>
+      </w:r>
+      <w:proofErr w:type="spellStart"/>
+      <w:r>
+        <w:t>K</w:t>
+      </w:r>
+      <w:r>
+        <w:rPr>
+          <w:vertAlign w:val="subscript"/>
+        </w:rPr>
+        <w:t>gem</w:t>
+      </w:r>
+      <w:proofErr w:type="spellEnd"/>
+      <w:r>
+        <w:t xml:space="preserve"> en </w:t>
+      </w:r>
+      <w:proofErr w:type="spellStart"/>
+      <w:r>
+        <w:t>K</w:t>
+      </w:r>
+      <w:r>
+        <w:rPr>
+          <w:vertAlign w:val="subscript"/>
+        </w:rPr>
+        <w:t>max</w:t>
+      </w:r>
+      <w:proofErr w:type="spellEnd"/>
+      <w:r>
+        <w:t xml:space="preserve"> in functie van N voor het 2D- doorlooplijnalgoritme</w:t>
+      </w:r>
+    </w:p>
+    <w:p>
+      <w:r>
+        <w:t xml:space="preserve">Om te onderzoeken hoe </w:t>
+      </w:r>
+      <w:proofErr w:type="spellStart"/>
+      <w:r>
+        <w:t>K</w:t>
+      </w:r>
+      <w:r>
+        <w:rPr>
+          <w:vertAlign w:val="subscript"/>
+        </w:rPr>
+        <w:t>gem</w:t>
+      </w:r>
+      <w:proofErr w:type="spellEnd"/>
+      <w:r>
+        <w:t xml:space="preserve"> en </w:t>
+      </w:r>
+      <w:proofErr w:type="spellStart"/>
+      <w:r>
+        <w:t>K</w:t>
+      </w:r>
+      <w:r>
+        <w:rPr>
+          <w:vertAlign w:val="subscript"/>
+        </w:rPr>
+        <w:t>max</w:t>
+      </w:r>
+      <w:proofErr w:type="spellEnd"/>
+      <w:r>
+        <w:t xml:space="preserve"> variëren naarmate N varieert, hebben we </w:t>
+      </w:r>
+      <w:proofErr w:type="spellStart"/>
+      <w:r>
+        <w:t>K</w:t>
+      </w:r>
+      <w:r>
+        <w:rPr>
+          <w:vertAlign w:val="subscript"/>
+        </w:rPr>
+        <w:t>gem</w:t>
+      </w:r>
+      <w:proofErr w:type="spellEnd"/>
+      <w:r>
+        <w:t xml:space="preserve"> en </w:t>
+      </w:r>
+      <w:proofErr w:type="spellStart"/>
+      <w:r>
+        <w:t>K</w:t>
+      </w:r>
+      <w:r>
+        <w:rPr>
+          <w:vertAlign w:val="subscript"/>
+        </w:rPr>
+        <w:t>max</w:t>
+      </w:r>
+      <w:proofErr w:type="spellEnd"/>
+      <w:r>
+        <w:t xml:space="preserve"> berekend voor enkele oplopende waardes van N. Om uitschieters tegen te gaan hebben we dit 10</w:t>
+      </w:r>
+      <w:r>
+        <w:t>0</w:t>
+      </w:r>
+      <w:r>
+        <w:t xml:space="preserve"> keer herhaald en de gemiddelde waardes genomen. </w:t>
+      </w:r>
+    </w:p>
+    <w:tbl>
+      <w:tblPr>
+        <w:tblStyle w:val="Tabelraster"/>
+        <w:tblW w:w="0" w:type="auto"/>
+        <w:tblLook w:val="04A0" w:firstRow="1" w:lastRow="0" w:firstColumn="1" w:lastColumn="0" w:noHBand="0" w:noVBand="1"/>
+      </w:tblPr>
+      <w:tblGrid>
+        <w:gridCol w:w="960"/>
+        <w:gridCol w:w="960"/>
+        <w:gridCol w:w="960"/>
+        <w:gridCol w:w="960"/>
+        <w:gridCol w:w="960"/>
+        <w:gridCol w:w="960"/>
+      </w:tblGrid>
+      <w:tr>
+        <w:trPr>
+          <w:trHeight w:val="300"/>
+        </w:trPr>
+        <w:tc>
+          <w:tcPr>
+            <w:tcW w:w="960" w:type="dxa"/>
+          </w:tcPr>
+          <w:p>
+            <w:r>
+              <w:t>N</w:t>
+            </w:r>
+          </w:p>
+        </w:tc>
+        <w:tc>
+          <w:tcPr>
+            <w:tcW w:w="960" w:type="dxa"/>
+            <w:noWrap/>
+            <w:vAlign w:val="center"/>
+          </w:tcPr>
+          <w:p>
+            <w:pPr>
+              <w:jc w:val="center"/>
+            </w:pPr>
+            <w:r>
+              <w:t>10</w:t>
+            </w:r>
+          </w:p>
+        </w:tc>
+        <w:tc>
+          <w:tcPr>
+            <w:tcW w:w="960" w:type="dxa"/>
+            <w:noWrap/>
+            <w:vAlign w:val="center"/>
+          </w:tcPr>
+          <w:p>
+            <w:pPr>
+              <w:jc w:val="center"/>
+            </w:pPr>
+            <w:r>
+              <w:t>100</w:t>
+            </w:r>
+          </w:p>
+        </w:tc>
+        <w:tc>
+          <w:tcPr>
+            <w:tcW w:w="960" w:type="dxa"/>
+            <w:noWrap/>
+            <w:vAlign w:val="center"/>
+          </w:tcPr>
+          <w:p>
+            <w:pPr>
+              <w:jc w:val="center"/>
+            </w:pPr>
+            <w:r>
+              <w:t>1000</w:t>
+            </w:r>
+          </w:p>
+        </w:tc>
+        <w:tc>
+          <w:tcPr>
+            <w:tcW w:w="960" w:type="dxa"/>
+            <w:noWrap/>
+            <w:vAlign w:val="center"/>
+          </w:tcPr>
+          <w:p>
+            <w:pPr>
+              <w:jc w:val="center"/>
+            </w:pPr>
+            <w:r>
+              <w:t>10000</w:t>
+            </w:r>
+          </w:p>
+        </w:tc>
+        <w:tc>
+          <w:tcPr>
+            <w:tcW w:w="960" w:type="dxa"/>
+            <w:noWrap/>
+            <w:vAlign w:val="center"/>
+          </w:tcPr>
+          <w:p>
+            <w:pPr>
+              <w:jc w:val="center"/>
+            </w:pPr>
+            <w:r>
+              <w:t>100000</w:t>
+            </w:r>
+          </w:p>
+        </w:tc>
+      </w:tr>
+      <w:tr>
+        <w:trPr>
+          <w:trHeight w:val="300"/>
+        </w:trPr>
+        <w:tc>
+          <w:tcPr>
+            <w:tcW w:w="960" w:type="dxa"/>
+          </w:tcPr>
+          <w:p>
+            <w:pPr>
+              <w:rPr>
+                <w:vertAlign w:val="subscript"/>
+              </w:rPr>
+            </w:pPr>
+            <w:proofErr w:type="spellStart"/>
+            <w:r>
+              <w:t>K</w:t>
+            </w:r>
+            <w:r>
+              <w:rPr>
+                <w:vertAlign w:val="subscript"/>
+              </w:rPr>
+              <w:t>max</w:t>
+            </w:r>
+            <w:proofErr w:type="spellEnd"/>
+          </w:p>
+        </w:tc>
+        <w:tc>
+          <w:tcPr>
+            <w:tcW w:w="960" w:type="dxa"/>
+            <w:noWrap/>
+            <w:vAlign w:val="center"/>
+            <w:hideMark/>
+          </w:tcPr>
+          <w:p>
+            <w:pPr>
+              <w:jc w:val="center"/>
+              <w:rPr>
+                <w:rFonts w:ascii="Calibri" w:hAnsi="Calibri" w:cs="Calibri"/>
+                <w:color w:val="000000"/>
+              </w:rPr>
+            </w:pPr>
+            <w:r>
+              <w:rPr>
+                <w:rFonts w:ascii="Calibri" w:hAnsi="Calibri" w:cs="Calibri"/>
+                <w:color w:val="000000"/>
+              </w:rPr>
+              <w:t>2,26</w:t>
+            </w:r>
+          </w:p>
+        </w:tc>
+        <w:tc>
+          <w:tcPr>
+            <w:tcW w:w="960" w:type="dxa"/>
+            <w:noWrap/>
+            <w:vAlign w:val="center"/>
+            <w:hideMark/>
+          </w:tcPr>
+          <w:p>
+            <w:pPr>
+              <w:jc w:val="center"/>
+              <w:rPr>
+                <w:rFonts w:ascii="Calibri" w:hAnsi="Calibri" w:cs="Calibri"/>
+                <w:color w:val="000000"/>
+              </w:rPr>
+            </w:pPr>
+            <w:r>
+              <w:rPr>
+                <w:rFonts w:ascii="Calibri" w:hAnsi="Calibri" w:cs="Calibri"/>
+                <w:color w:val="000000"/>
+              </w:rPr>
+              <w:t>5,15</w:t>
+            </w:r>
+          </w:p>
+        </w:tc>
+        <w:tc>
+          <w:tcPr>
+            <w:tcW w:w="960" w:type="dxa"/>
+            <w:noWrap/>
+            <w:vAlign w:val="center"/>
+            <w:hideMark/>
+          </w:tcPr>
+          <w:p>
+            <w:pPr>
+              <w:jc w:val="center"/>
+              <w:rPr>
+                <w:rFonts w:ascii="Calibri" w:hAnsi="Calibri" w:cs="Calibri"/>
+                <w:color w:val="000000"/>
+              </w:rPr>
+            </w:pPr>
+            <w:r>
+              <w:rPr>
+                <w:rFonts w:ascii="Calibri" w:hAnsi="Calibri" w:cs="Calibri"/>
+                <w:color w:val="000000"/>
+              </w:rPr>
+              <w:t>9,8</w:t>
+            </w:r>
+          </w:p>
+        </w:tc>
+        <w:tc>
+          <w:tcPr>
+            <w:tcW w:w="960" w:type="dxa"/>
+            <w:noWrap/>
+            <w:vAlign w:val="center"/>
+            <w:hideMark/>
+          </w:tcPr>
+          <w:p>
+            <w:pPr>
+              <w:jc w:val="center"/>
+              <w:rPr>
+                <w:rFonts w:ascii="Calibri" w:hAnsi="Calibri" w:cs="Calibri"/>
+                <w:color w:val="000000"/>
+              </w:rPr>
+            </w:pPr>
+            <w:r>
+              <w:rPr>
+                <w:rFonts w:ascii="Calibri" w:hAnsi="Calibri" w:cs="Calibri"/>
+                <w:color w:val="000000"/>
+              </w:rPr>
+              <w:t>22,29</w:t>
+            </w:r>
+          </w:p>
+        </w:tc>
+        <w:tc>
+          <w:tcPr>
+            <w:tcW w:w="960" w:type="dxa"/>
+            <w:noWrap/>
+            <w:vAlign w:val="center"/>
+            <w:hideMark/>
+          </w:tcPr>
+          <w:p>
+            <w:pPr>
+              <w:jc w:val="center"/>
+              <w:rPr>
+                <w:rFonts w:ascii="Calibri" w:hAnsi="Calibri" w:cs="Calibri"/>
+                <w:color w:val="000000"/>
+              </w:rPr>
+            </w:pPr>
+            <w:r>
+              <w:rPr>
+                <w:rFonts w:ascii="Calibri" w:hAnsi="Calibri" w:cs="Calibri"/>
+                <w:color w:val="000000"/>
+              </w:rPr>
+              <w:t>43,95</w:t>
+            </w:r>
+          </w:p>
+        </w:tc>
+      </w:tr>
+      <w:tr>
+        <w:trPr>
+          <w:trHeight w:val="300"/>
+        </w:trPr>
+        <w:tc>
+          <w:tcPr>
+            <w:tcW w:w="960" w:type="dxa"/>
+          </w:tcPr>
+          <w:p>
+            <w:proofErr w:type="spellStart"/>
+            <w:r>
+              <w:t>K</w:t>
+            </w:r>
+            <w:r>
+              <w:rPr>
+                <w:vertAlign w:val="subscript"/>
+              </w:rPr>
+              <w:t>gem</w:t>
+            </w:r>
+            <w:proofErr w:type="spellEnd"/>
+          </w:p>
+        </w:tc>
+        <w:tc>
+          <w:tcPr>
+            <w:tcW w:w="960" w:type="dxa"/>
+            <w:noWrap/>
+            <w:vAlign w:val="center"/>
+            <w:hideMark/>
+          </w:tcPr>
+          <w:p>
+            <w:pPr>
+              <w:jc w:val="center"/>
+              <w:rPr>
+                <w:rFonts w:ascii="Calibri" w:hAnsi="Calibri" w:cs="Calibri"/>
+                <w:color w:val="000000"/>
+              </w:rPr>
+            </w:pPr>
+            <w:r>
+              <w:rPr>
+                <w:rFonts w:ascii="Calibri" w:hAnsi="Calibri" w:cs="Calibri"/>
+                <w:color w:val="000000"/>
+              </w:rPr>
+              <w:t>0,90</w:t>
+            </w:r>
+          </w:p>
+        </w:tc>
+        <w:tc>
+          <w:tcPr>
+            <w:tcW w:w="960" w:type="dxa"/>
+            <w:noWrap/>
+            <w:vAlign w:val="center"/>
+            <w:hideMark/>
+          </w:tcPr>
+          <w:p>
+            <w:pPr>
+              <w:jc w:val="center"/>
+              <w:rPr>
+                <w:rFonts w:ascii="Calibri" w:hAnsi="Calibri" w:cs="Calibri"/>
+                <w:color w:val="000000"/>
+              </w:rPr>
+            </w:pPr>
+            <w:r>
+              <w:rPr>
+                <w:rFonts w:ascii="Calibri" w:hAnsi="Calibri" w:cs="Calibri"/>
+                <w:color w:val="000000"/>
+              </w:rPr>
+              <w:t>1,27</w:t>
+            </w:r>
+          </w:p>
+        </w:tc>
+        <w:tc>
+          <w:tcPr>
+            <w:tcW w:w="960" w:type="dxa"/>
+            <w:noWrap/>
+            <w:vAlign w:val="center"/>
+            <w:hideMark/>
+          </w:tcPr>
+          <w:p>
+            <w:pPr>
+              <w:jc w:val="center"/>
+              <w:rPr>
+                <w:rFonts w:ascii="Calibri" w:hAnsi="Calibri" w:cs="Calibri"/>
+                <w:color w:val="000000"/>
+              </w:rPr>
+            </w:pPr>
+            <w:r>
+              <w:rPr>
+                <w:rFonts w:ascii="Calibri" w:hAnsi="Calibri" w:cs="Calibri"/>
+                <w:color w:val="000000"/>
+              </w:rPr>
+              <w:t>1,34</w:t>
+            </w:r>
+          </w:p>
+        </w:tc>
+        <w:tc>
+          <w:tcPr>
+            <w:tcW w:w="960" w:type="dxa"/>
+            <w:noWrap/>
+            <w:vAlign w:val="center"/>
+            <w:hideMark/>
+          </w:tcPr>
+          <w:p>
+            <w:pPr>
+              <w:jc w:val="center"/>
+              <w:rPr>
+                <w:rFonts w:ascii="Calibri" w:hAnsi="Calibri" w:cs="Calibri"/>
+                <w:color w:val="000000"/>
+              </w:rPr>
+            </w:pPr>
+            <w:r>
+              <w:rPr>
+                <w:rFonts w:ascii="Calibri" w:hAnsi="Calibri" w:cs="Calibri"/>
+                <w:color w:val="000000"/>
+              </w:rPr>
+              <w:t>1,31</w:t>
+            </w:r>
+          </w:p>
+        </w:tc>
+        <w:tc>
+          <w:tcPr>
+            <w:tcW w:w="960" w:type="dxa"/>
+            <w:noWrap/>
+            <w:vAlign w:val="center"/>
+            <w:hideMark/>
+          </w:tcPr>
+          <w:p>
+            <w:pPr>
+              <w:jc w:val="center"/>
+              <w:rPr>
+                <w:rFonts w:ascii="Calibri" w:hAnsi="Calibri" w:cs="Calibri"/>
+                <w:color w:val="000000"/>
+              </w:rPr>
+            </w:pPr>
+            <w:r>
+              <w:rPr>
+                <w:rFonts w:ascii="Calibri" w:hAnsi="Calibri" w:cs="Calibri"/>
+                <w:color w:val="000000"/>
+              </w:rPr>
+              <w:t>1,43</w:t>
+            </w:r>
+          </w:p>
+        </w:tc>
+      </w:tr>
+    </w:tbl>
     <w:p/>
+    <w:p>
+      <w:pPr>
+        <w:pStyle w:val="KopObject"/>
+        <w:rPr>
+          <w:vertAlign w:val="subscript"/>
+        </w:rPr>
+      </w:pPr>
+      <w:proofErr w:type="spellStart"/>
+      <w:r>
+        <w:t>K</w:t>
+      </w:r>
+      <w:r>
+        <w:rPr>
+          <w:vertAlign w:val="subscript"/>
+        </w:rPr>
+        <w:t>max</w:t>
+      </w:r>
+      <w:proofErr w:type="spellEnd"/>
+      <w:r>
+        <w:rPr>
+          <w:vertAlign w:val="subscript"/>
+        </w:rPr>
+        <w:t>:</w:t>
+      </w:r>
+    </w:p>
+    <w:p>
+      <w:r>
+        <w:rPr>
+          <w:noProof/>
+          <w:lang w:eastAsia="nl-BE"/>
+        </w:rPr>
+        <w:drawing>
+          <wp:inline distT="0" distB="0" distL="0" distR="0" wp14:anchorId="2B47FEE5" wp14:editId="1A8BCC09">
+            <wp:extent cx="4572000" cy="2743200"/>
+            <wp:effectExtent l="0" t="0" r="0" b="0"/>
+            <wp:docPr id="4" name="Grafiek 4"/>
+            <wp:cNvGraphicFramePr/>
+            <a:graphic xmlns:a="http://schemas.openxmlformats.org/drawingml/2006/main">
+              <a:graphicData uri="http://schemas.openxmlformats.org/drawingml/2006/chart">
+                <c:chart xmlns:c="http://schemas.openxmlformats.org/drawingml/2006/chart" xmlns:r="http://schemas.openxmlformats.org/officeDocument/2006/relationships" r:id="rId17"/>
+              </a:graphicData>
+            </a:graphic>
+          </wp:inline>
+        </w:drawing>
+      </w:r>
+    </w:p>
+    <w:p>
+      <w:r>
+        <w:t xml:space="preserve">We zien voor </w:t>
+      </w:r>
+      <w:proofErr w:type="spellStart"/>
+      <w:r>
+        <w:t>K</w:t>
+      </w:r>
+      <w:r>
+        <w:rPr>
+          <w:vertAlign w:val="subscript"/>
+        </w:rPr>
+        <w:t>max</w:t>
+      </w:r>
+      <w:proofErr w:type="spellEnd"/>
+      <w:r>
+        <w:t xml:space="preserve"> een duidelijke toename wanneer N toeneemt. </w:t>
+      </w:r>
+      <w:r>
+        <w:t xml:space="preserve">Deze toename volgt </w:t>
+      </w:r>
+      <w:proofErr w:type="spellStart"/>
+      <w:r>
+        <w:t>hetvolgende</w:t>
+      </w:r>
+      <w:proofErr w:type="spellEnd"/>
+      <w:r>
+        <w:t xml:space="preserve"> verband:</w:t>
+      </w:r>
+    </w:p>
+    <w:p>
+      <w:pPr>
+        <w:rPr>
+          <w:rFonts w:eastAsiaTheme="minorEastAsia"/>
+        </w:rPr>
+      </w:pPr>
+      <m:oMathPara>
+        <m:oMath>
+          <m:r>
+            <w:rPr>
+              <w:rFonts w:ascii="Cambria Math" w:hAnsi="Cambria Math"/>
+            </w:rPr>
+            <m:t>N⋅10⇒</m:t>
+          </m:r>
+          <m:sSub>
+            <m:sSubPr>
+              <m:ctrlPr>
+                <w:rPr>
+                  <w:rFonts w:ascii="Cambria Math" w:hAnsi="Cambria Math"/>
+                  <w:i/>
+                </w:rPr>
+              </m:ctrlPr>
+            </m:sSubPr>
+            <m:e>
+              <m:r>
+                <w:rPr>
+                  <w:rFonts w:ascii="Cambria Math" w:hAnsi="Cambria Math"/>
+                </w:rPr>
+                <m:t>K</m:t>
+              </m:r>
+            </m:e>
+            <m:sub>
+              <m:r>
+                <w:rPr>
+                  <w:rFonts w:ascii="Cambria Math" w:hAnsi="Cambria Math"/>
+                </w:rPr>
+                <m:t>max</m:t>
+              </m:r>
+            </m:sub>
+          </m:sSub>
+          <m:r>
+            <w:rPr>
+              <w:rFonts w:ascii="Cambria Math" w:hAnsi="Cambria Math"/>
+            </w:rPr>
+            <m:t>⋅2</m:t>
+          </m:r>
+        </m:oMath>
+      </m:oMathPara>
+    </w:p>
+    <w:p>
+      <w:pPr>
+        <w:pStyle w:val="KopObject"/>
+      </w:pPr>
+      <w:proofErr w:type="spellStart"/>
+      <w:r>
+        <w:lastRenderedPageBreak/>
+        <w:t>K</w:t>
+      </w:r>
+      <w:r>
+        <w:rPr>
+          <w:vertAlign w:val="subscript"/>
+        </w:rPr>
+        <w:t>gem</w:t>
+      </w:r>
+      <w:proofErr w:type="spellEnd"/>
+      <w:r>
+        <w:t>:</w:t>
+      </w:r>
+    </w:p>
+    <w:p>
+      <w:pPr>
+        <w:pStyle w:val="KopObject"/>
+      </w:pPr>
+      <w:r>
+        <w:rPr>
+          <w:noProof/>
+          <w:lang w:eastAsia="nl-BE"/>
+        </w:rPr>
+        <w:drawing>
+          <wp:inline distT="0" distB="0" distL="0" distR="0" wp14:anchorId="48FC8E3F" wp14:editId="690B8ABD">
+            <wp:extent cx="5436000" cy="3024000"/>
+            <wp:effectExtent l="0" t="0" r="12700" b="5080"/>
+            <wp:docPr id="5" name="Grafiek 5"/>
+            <wp:cNvGraphicFramePr/>
+            <a:graphic xmlns:a="http://schemas.openxmlformats.org/drawingml/2006/main">
+              <a:graphicData uri="http://schemas.openxmlformats.org/drawingml/2006/chart">
+                <c:chart xmlns:c="http://schemas.openxmlformats.org/drawingml/2006/chart" xmlns:r="http://schemas.openxmlformats.org/officeDocument/2006/relationships" r:id="rId18"/>
+              </a:graphicData>
+            </a:graphic>
+          </wp:inline>
+        </w:drawing>
+      </w:r>
+    </w:p>
+    <w:p>
+      <w:pPr>
+        <w:rPr>
+          <w:rFonts w:eastAsiaTheme="minorEastAsia"/>
+        </w:rPr>
+      </w:pPr>
+      <w:r>
+        <w:rPr>
+          <w:rFonts w:eastAsiaTheme="minorEastAsia"/>
+        </w:rPr>
+        <w:t xml:space="preserve">Voor </w:t>
+      </w:r>
+      <w:r>
+        <w:rPr>
+          <w:rFonts w:eastAsiaTheme="minorEastAsia"/>
+        </w:rPr>
+        <w:t xml:space="preserve">N gaande van 10 tot 100000 is er mogelijks een lichte toename. Deze is echter niet even overtuigend als bij </w:t>
+      </w:r>
+      <w:proofErr w:type="spellStart"/>
+      <w:r>
+        <w:rPr>
+          <w:rFonts w:eastAsiaTheme="minorEastAsia"/>
+        </w:rPr>
+        <w:t>K</w:t>
+      </w:r>
+      <w:r>
+        <w:rPr>
+          <w:rFonts w:eastAsiaTheme="minorEastAsia"/>
+          <w:vertAlign w:val="subscript"/>
+        </w:rPr>
+        <w:t>max</w:t>
+      </w:r>
+      <w:proofErr w:type="spellEnd"/>
+      <w:r>
+        <w:rPr>
+          <w:rFonts w:eastAsiaTheme="minorEastAsia"/>
+        </w:rPr>
+        <w:t>.</w:t>
+      </w:r>
+    </w:p>
+    <w:p>
+      <w:pPr>
+        <w:pStyle w:val="KopObject"/>
+      </w:pPr>
+      <w:r>
+        <w:t>Voor N gaande van 10000 tot 100000 in stappen van 10000 krijgen we volgende data:</w:t>
+      </w:r>
+    </w:p>
+    <w:tbl>
+      <w:tblPr>
+        <w:tblStyle w:val="Tabelraster"/>
+        <w:tblW w:w="0" w:type="auto"/>
+        <w:tblLook w:val="04A0" w:firstRow="1" w:lastRow="0" w:firstColumn="1" w:lastColumn="0" w:noHBand="0" w:noVBand="1"/>
+      </w:tblPr>
+      <w:tblGrid>
+        <w:gridCol w:w="704"/>
+        <w:gridCol w:w="707"/>
+        <w:gridCol w:w="851"/>
+        <w:gridCol w:w="850"/>
+        <w:gridCol w:w="850"/>
+        <w:gridCol w:w="850"/>
+        <w:gridCol w:w="850"/>
+        <w:gridCol w:w="850"/>
+        <w:gridCol w:w="850"/>
+        <w:gridCol w:w="850"/>
+        <w:gridCol w:w="850"/>
+      </w:tblGrid>
+      <w:tr>
+        <w:trPr>
+          <w:trHeight w:val="300"/>
+        </w:trPr>
+        <w:tc>
+          <w:tcPr>
+            <w:tcW w:w="704" w:type="dxa"/>
+          </w:tcPr>
+          <w:p>
+            <w:pPr>
+              <w:pStyle w:val="KopObject"/>
+            </w:pPr>
+            <w:r>
+              <w:t>N</w:t>
+            </w:r>
+          </w:p>
+        </w:tc>
+        <w:tc>
+          <w:tcPr>
+            <w:tcW w:w="707" w:type="dxa"/>
+            <w:noWrap/>
+            <w:hideMark/>
+          </w:tcPr>
+          <w:p>
+            <w:pPr>
+              <w:pStyle w:val="KopObject"/>
+            </w:pPr>
+            <w:r>
+              <w:t>1000</w:t>
+            </w:r>
+          </w:p>
+        </w:tc>
+        <w:tc>
+          <w:tcPr>
+            <w:tcW w:w="851" w:type="dxa"/>
+            <w:noWrap/>
+            <w:hideMark/>
+          </w:tcPr>
+          <w:p>
+            <w:pPr>
+              <w:pStyle w:val="KopObject"/>
+            </w:pPr>
+            <w:r>
+              <w:t>2000</w:t>
+            </w:r>
+          </w:p>
+        </w:tc>
+        <w:tc>
+          <w:tcPr>
+            <w:tcW w:w="850" w:type="dxa"/>
+            <w:noWrap/>
+            <w:hideMark/>
+          </w:tcPr>
+          <w:p>
+            <w:pPr>
+              <w:pStyle w:val="KopObject"/>
+            </w:pPr>
+            <w:r>
+              <w:t>3000</w:t>
+            </w:r>
+          </w:p>
+        </w:tc>
+        <w:tc>
+          <w:tcPr>
+            <w:tcW w:w="850" w:type="dxa"/>
+            <w:noWrap/>
+            <w:hideMark/>
+          </w:tcPr>
+          <w:p>
+            <w:pPr>
+              <w:pStyle w:val="KopObject"/>
+            </w:pPr>
+            <w:r>
+              <w:t>4000</w:t>
+            </w:r>
+          </w:p>
+        </w:tc>
+        <w:tc>
+          <w:tcPr>
+            <w:tcW w:w="850" w:type="dxa"/>
+            <w:noWrap/>
+            <w:hideMark/>
+          </w:tcPr>
+          <w:p>
+            <w:pPr>
+              <w:pStyle w:val="KopObject"/>
+            </w:pPr>
+            <w:r>
+              <w:t>5000</w:t>
+            </w:r>
+          </w:p>
+        </w:tc>
+        <w:tc>
+          <w:tcPr>
+            <w:tcW w:w="850" w:type="dxa"/>
+            <w:noWrap/>
+            <w:hideMark/>
+          </w:tcPr>
+          <w:p>
+            <w:pPr>
+              <w:pStyle w:val="KopObject"/>
+            </w:pPr>
+            <w:r>
+              <w:t>6000</w:t>
+            </w:r>
+          </w:p>
+        </w:tc>
+        <w:tc>
+          <w:tcPr>
+            <w:tcW w:w="850" w:type="dxa"/>
+            <w:noWrap/>
+            <w:hideMark/>
+          </w:tcPr>
+          <w:p>
+            <w:pPr>
+              <w:pStyle w:val="KopObject"/>
+            </w:pPr>
+            <w:r>
+              <w:t>7000</w:t>
+            </w:r>
+          </w:p>
+        </w:tc>
+        <w:tc>
+          <w:tcPr>
+            <w:tcW w:w="850" w:type="dxa"/>
+            <w:noWrap/>
+            <w:hideMark/>
+          </w:tcPr>
+          <w:p>
+            <w:pPr>
+              <w:pStyle w:val="KopObject"/>
+            </w:pPr>
+            <w:r>
+              <w:t>8000</w:t>
+            </w:r>
+          </w:p>
+        </w:tc>
+        <w:tc>
+          <w:tcPr>
+            <w:tcW w:w="850" w:type="dxa"/>
+            <w:noWrap/>
+            <w:hideMark/>
+          </w:tcPr>
+          <w:p>
+            <w:pPr>
+              <w:pStyle w:val="KopObject"/>
+            </w:pPr>
+            <w:r>
+              <w:t>9000</w:t>
+            </w:r>
+          </w:p>
+        </w:tc>
+        <w:tc>
+          <w:tcPr>
+            <w:tcW w:w="850" w:type="dxa"/>
+            <w:noWrap/>
+            <w:hideMark/>
+          </w:tcPr>
+          <w:p>
+            <w:pPr>
+              <w:pStyle w:val="KopObject"/>
+            </w:pPr>
+            <w:r>
+              <w:t>10000</w:t>
+            </w:r>
+          </w:p>
+        </w:tc>
+      </w:tr>
+      <w:tr>
+        <w:trPr>
+          <w:trHeight w:val="300"/>
+        </w:trPr>
+        <w:tc>
+          <w:tcPr>
+            <w:tcW w:w="704" w:type="dxa"/>
+          </w:tcPr>
+          <w:p>
+            <w:pPr>
+              <w:pStyle w:val="KopObject"/>
+              <w:rPr>
+                <w:vertAlign w:val="subscript"/>
+              </w:rPr>
+            </w:pPr>
+            <w:proofErr w:type="spellStart"/>
+            <w:r>
+              <w:t>K</w:t>
+            </w:r>
+            <w:r>
+              <w:rPr>
+                <w:vertAlign w:val="subscript"/>
+              </w:rPr>
+              <w:t>gem</w:t>
+            </w:r>
+            <w:proofErr w:type="spellEnd"/>
+          </w:p>
+        </w:tc>
+        <w:tc>
+          <w:tcPr>
+            <w:tcW w:w="707" w:type="dxa"/>
+            <w:noWrap/>
+            <w:hideMark/>
+          </w:tcPr>
+          <w:p>
+            <w:pPr>
+              <w:pStyle w:val="KopObject"/>
+            </w:pPr>
+            <w:r>
+              <w:t>1,28</w:t>
+            </w:r>
+          </w:p>
+        </w:tc>
+        <w:tc>
+          <w:tcPr>
+            <w:tcW w:w="851" w:type="dxa"/>
+            <w:noWrap/>
+            <w:hideMark/>
+          </w:tcPr>
+          <w:p>
+            <w:pPr>
+              <w:pStyle w:val="KopObject"/>
+            </w:pPr>
+            <w:r>
+              <w:t>1,35</w:t>
+            </w:r>
+          </w:p>
+        </w:tc>
+        <w:tc>
+          <w:tcPr>
+            <w:tcW w:w="850" w:type="dxa"/>
+            <w:noWrap/>
+            <w:hideMark/>
+          </w:tcPr>
+          <w:p>
+            <w:pPr>
+              <w:pStyle w:val="KopObject"/>
+            </w:pPr>
+            <w:r>
+              <w:t>1,34</w:t>
+            </w:r>
+          </w:p>
+        </w:tc>
+        <w:tc>
+          <w:tcPr>
+            <w:tcW w:w="850" w:type="dxa"/>
+            <w:noWrap/>
+            <w:hideMark/>
+          </w:tcPr>
+          <w:p>
+            <w:pPr>
+              <w:pStyle w:val="KopObject"/>
+            </w:pPr>
+            <w:r>
+              <w:t>1,30</w:t>
+            </w:r>
+          </w:p>
+        </w:tc>
+        <w:tc>
+          <w:tcPr>
+            <w:tcW w:w="850" w:type="dxa"/>
+            <w:noWrap/>
+            <w:hideMark/>
+          </w:tcPr>
+          <w:p>
+            <w:pPr>
+              <w:pStyle w:val="KopObject"/>
+            </w:pPr>
+            <w:r>
+              <w:t>1,38</w:t>
+            </w:r>
+          </w:p>
+        </w:tc>
+        <w:tc>
+          <w:tcPr>
+            <w:tcW w:w="850" w:type="dxa"/>
+            <w:noWrap/>
+            <w:hideMark/>
+          </w:tcPr>
+          <w:p>
+            <w:pPr>
+              <w:pStyle w:val="KopObject"/>
+            </w:pPr>
+            <w:r>
+              <w:t>1,30</w:t>
+            </w:r>
+          </w:p>
+        </w:tc>
+        <w:tc>
+          <w:tcPr>
+            <w:tcW w:w="850" w:type="dxa"/>
+            <w:noWrap/>
+            <w:hideMark/>
+          </w:tcPr>
+          <w:p>
+            <w:pPr>
+              <w:pStyle w:val="KopObject"/>
+            </w:pPr>
+            <w:r>
+              <w:t>1,36</w:t>
+            </w:r>
+          </w:p>
+        </w:tc>
+        <w:tc>
+          <w:tcPr>
+            <w:tcW w:w="850" w:type="dxa"/>
+            <w:noWrap/>
+            <w:hideMark/>
+          </w:tcPr>
+          <w:p>
+            <w:pPr>
+              <w:pStyle w:val="KopObject"/>
+            </w:pPr>
+            <w:r>
+              <w:t>1,40</w:t>
+            </w:r>
+          </w:p>
+        </w:tc>
+        <w:tc>
+          <w:tcPr>
+            <w:tcW w:w="850" w:type="dxa"/>
+            <w:noWrap/>
+            <w:hideMark/>
+          </w:tcPr>
+          <w:p>
+            <w:pPr>
+              <w:pStyle w:val="KopObject"/>
+            </w:pPr>
+            <w:r>
+              <w:t>1,39</w:t>
+            </w:r>
+          </w:p>
+        </w:tc>
+        <w:tc>
+          <w:tcPr>
+            <w:tcW w:w="850" w:type="dxa"/>
+            <w:noWrap/>
+            <w:hideMark/>
+          </w:tcPr>
+          <w:p>
+            <w:pPr>
+              <w:pStyle w:val="KopObject"/>
+            </w:pPr>
+            <w:r>
+              <w:t>1,40</w:t>
+            </w:r>
+          </w:p>
+        </w:tc>
+      </w:tr>
+    </w:tbl>
+    <w:p>
+      <w:pPr>
+        <w:pStyle w:val="KopObject"/>
+      </w:pPr>
+    </w:p>
+    <w:p>
+      <w:r>
+        <w:rPr>
+          <w:noProof/>
+          <w:lang w:eastAsia="nl-BE"/>
+        </w:rPr>
+        <w:drawing>
+          <wp:inline distT="0" distB="0" distL="0" distR="0" wp14:anchorId="35D278C1" wp14:editId="0B90F641">
+            <wp:extent cx="5324475" cy="2857500"/>
+            <wp:effectExtent l="0" t="0" r="9525" b="0"/>
+            <wp:docPr id="8" name="Grafiek 8"/>
+            <wp:cNvGraphicFramePr/>
+            <a:graphic xmlns:a="http://schemas.openxmlformats.org/drawingml/2006/main">
+              <a:graphicData uri="http://schemas.openxmlformats.org/drawingml/2006/chart">
+                <c:chart xmlns:c="http://schemas.openxmlformats.org/drawingml/2006/chart" xmlns:r="http://schemas.openxmlformats.org/officeDocument/2006/relationships" r:id="rId19"/>
+              </a:graphicData>
+            </a:graphic>
+          </wp:inline>
+        </w:drawing>
+      </w:r>
+      <w:bookmarkStart w:id="4" w:name="_GoBack"/>
+      <w:bookmarkEnd w:id="4"/>
+    </w:p>
+    <w:p>
+      <w:pPr>
+        <w:pStyle w:val="Kop2"/>
+      </w:pPr>
+      <w:r>
+        <w:lastRenderedPageBreak/>
+        <w:t>8. Speciale gevallen</w:t>
+      </w:r>
+    </w:p>
+    <w:p>
+      <w:r>
+        <w:t>We hebben bij de implementatie van onze algoritmen geen rekening gehouden met het geval waarbij er slechts 1 punt is.</w:t>
+      </w:r>
+    </w:p>
+    <w:p>
+      <w:r>
+        <w:t>Er wordt niet gecontroleerd op samenvallende punten, deze zullen dus resulteren in een minimale afstand = 0.</w:t>
+      </w:r>
+    </w:p>
     <w:sectPr>
       <w:pgSz w:w="11906" w:h="16838"/>
       <w:pgMar w:top="1417" w:right="1417" w:bottom="1417" w:left="1417" w:header="708" w:footer="708" w:gutter="0"/>
@@ -2204,7 +3336,6 @@
   <w:style w:type="character" w:default="1" w:styleId="Standaardalinea-lettertype">
     <w:name w:val="Default Paragraph Font"/>
     <w:uiPriority w:val="1"/>
-    <w:semiHidden/>
     <w:unhideWhenUsed/>
   </w:style>
   <w:style w:type="table" w:default="1" w:styleId="Standaardtabel">
@@ -2466,7 +3597,7 @@
     <w:basedOn w:val="Standaard"/>
     <w:autoRedefine/>
     <w:qFormat/>
-    <w:rsid w:val="006573EB"/>
+    <w:rsid w:val="00FE543B"/>
     <w:pPr>
       <w:keepNext/>
     </w:pPr>
@@ -3704,6 +4835,1404 @@
 </c:chartSpace>
 </file>
 
+<file path=word/charts/chart3.xml><?xml version="1.0" encoding="utf-8"?>
+<c:chartSpace xmlns:c="http://schemas.openxmlformats.org/drawingml/2006/chart" xmlns:a="http://schemas.openxmlformats.org/drawingml/2006/main" xmlns:r="http://schemas.openxmlformats.org/officeDocument/2006/relationships" xmlns:c16r2="http://schemas.microsoft.com/office/drawing/2015/06/chart">
+  <c:date1904 val="0"/>
+  <c:lang val="nl-NL"/>
+  <c:roundedCorners val="0"/>
+  <mc:AlternateContent xmlns:mc="http://schemas.openxmlformats.org/markup-compatibility/2006">
+    <mc:Choice xmlns:c14="http://schemas.microsoft.com/office/drawing/2007/8/2/chart" Requires="c14">
+      <c14:style val="102"/>
+    </mc:Choice>
+    <mc:Fallback>
+      <c:style val="2"/>
+    </mc:Fallback>
+  </mc:AlternateContent>
+  <c:chart>
+    <c:title>
+      <c:tx>
+        <c:rich>
+          <a:bodyPr rot="0" spcFirstLastPara="1" vertOverflow="ellipsis" vert="horz" wrap="square" anchor="ctr" anchorCtr="1"/>
+          <a:lstStyle/>
+          <a:p>
+            <a:pPr>
+              <a:defRPr sz="1400" b="0" i="0" u="none" strike="noStrike" kern="1200" spc="0" baseline="0">
+                <a:solidFill>
+                  <a:schemeClr val="tx1">
+                    <a:lumMod val="65000"/>
+                    <a:lumOff val="35000"/>
+                  </a:schemeClr>
+                </a:solidFill>
+                <a:latin typeface="+mn-lt"/>
+                <a:ea typeface="+mn-ea"/>
+                <a:cs typeface="+mn-cs"/>
+              </a:defRPr>
+            </a:pPr>
+            <a:r>
+              <a:rPr lang="en-US"/>
+              <a:t>gemiddelde K_max over 100 experimenten</a:t>
+            </a:r>
+          </a:p>
+        </c:rich>
+      </c:tx>
+      <c:overlay val="0"/>
+      <c:spPr>
+        <a:noFill/>
+        <a:ln>
+          <a:noFill/>
+        </a:ln>
+        <a:effectLst/>
+      </c:spPr>
+      <c:txPr>
+        <a:bodyPr rot="0" spcFirstLastPara="1" vertOverflow="ellipsis" vert="horz" wrap="square" anchor="ctr" anchorCtr="1"/>
+        <a:lstStyle/>
+        <a:p>
+          <a:pPr>
+            <a:defRPr sz="1400" b="0" i="0" u="none" strike="noStrike" kern="1200" spc="0" baseline="0">
+              <a:solidFill>
+                <a:schemeClr val="tx1">
+                  <a:lumMod val="65000"/>
+                  <a:lumOff val="35000"/>
+                </a:schemeClr>
+              </a:solidFill>
+              <a:latin typeface="+mn-lt"/>
+              <a:ea typeface="+mn-ea"/>
+              <a:cs typeface="+mn-cs"/>
+            </a:defRPr>
+          </a:pPr>
+          <a:endParaRPr lang="nl-BE"/>
+        </a:p>
+      </c:txPr>
+    </c:title>
+    <c:autoTitleDeleted val="0"/>
+    <c:plotArea>
+      <c:layout/>
+      <c:scatterChart>
+        <c:scatterStyle val="lineMarker"/>
+        <c:varyColors val="0"/>
+        <c:ser>
+          <c:idx val="0"/>
+          <c:order val="0"/>
+          <c:tx>
+            <c:v>kmax</c:v>
+          </c:tx>
+          <c:spPr>
+            <a:ln w="25400" cap="rnd">
+              <a:noFill/>
+              <a:round/>
+            </a:ln>
+            <a:effectLst/>
+          </c:spPr>
+          <c:marker>
+            <c:symbol val="circle"/>
+            <c:size val="5"/>
+            <c:spPr>
+              <a:solidFill>
+                <a:schemeClr val="accent1"/>
+              </a:solidFill>
+              <a:ln w="9525">
+                <a:solidFill>
+                  <a:schemeClr val="accent1"/>
+                </a:solidFill>
+              </a:ln>
+              <a:effectLst/>
+            </c:spPr>
+          </c:marker>
+          <c:trendline>
+            <c:spPr>
+              <a:ln w="19050" cap="rnd">
+                <a:solidFill>
+                  <a:schemeClr val="accent1"/>
+                </a:solidFill>
+                <a:prstDash val="sysDot"/>
+              </a:ln>
+              <a:effectLst/>
+            </c:spPr>
+            <c:trendlineType val="power"/>
+            <c:dispRSqr val="0"/>
+            <c:dispEq val="0"/>
+          </c:trendline>
+          <c:xVal>
+            <c:numRef>
+              <c:f>k_max!$N$104:$R$104</c:f>
+              <c:numCache>
+                <c:formatCode>General</c:formatCode>
+                <c:ptCount val="5"/>
+                <c:pt idx="0">
+                  <c:v>10</c:v>
+                </c:pt>
+                <c:pt idx="1">
+                  <c:v>100</c:v>
+                </c:pt>
+                <c:pt idx="2">
+                  <c:v>1000</c:v>
+                </c:pt>
+                <c:pt idx="3">
+                  <c:v>10000</c:v>
+                </c:pt>
+                <c:pt idx="4">
+                  <c:v>100000</c:v>
+                </c:pt>
+              </c:numCache>
+            </c:numRef>
+          </c:xVal>
+          <c:yVal>
+            <c:numRef>
+              <c:f>k_max!$N$103:$R$103</c:f>
+              <c:numCache>
+                <c:formatCode>General</c:formatCode>
+                <c:ptCount val="5"/>
+                <c:pt idx="0">
+                  <c:v>2.2599999999999998</c:v>
+                </c:pt>
+                <c:pt idx="1">
+                  <c:v>5.15</c:v>
+                </c:pt>
+                <c:pt idx="2">
+                  <c:v>9.8000000000000007</c:v>
+                </c:pt>
+                <c:pt idx="3">
+                  <c:v>22.29</c:v>
+                </c:pt>
+                <c:pt idx="4">
+                  <c:v>43.95</c:v>
+                </c:pt>
+              </c:numCache>
+            </c:numRef>
+          </c:yVal>
+          <c:smooth val="0"/>
+          <c:extLst>
+            <c:ext xmlns:c16="http://schemas.microsoft.com/office/drawing/2014/chart" uri="{C3380CC4-5D6E-409C-BE32-E72D297353CC}">
+              <c16:uniqueId val="{00000000-A871-4F22-BD56-ED1AD08E17F7}"/>
+            </c:ext>
+          </c:extLst>
+        </c:ser>
+        <c:dLbls>
+          <c:showLegendKey val="0"/>
+          <c:showVal val="0"/>
+          <c:showCatName val="0"/>
+          <c:showSerName val="0"/>
+          <c:showPercent val="0"/>
+          <c:showBubbleSize val="0"/>
+        </c:dLbls>
+        <c:axId val="1094836047"/>
+        <c:axId val="1094837711"/>
+      </c:scatterChart>
+      <c:valAx>
+        <c:axId val="1094836047"/>
+        <c:scaling>
+          <c:logBase val="10"/>
+          <c:orientation val="minMax"/>
+        </c:scaling>
+        <c:delete val="0"/>
+        <c:axPos val="b"/>
+        <c:majorGridlines>
+          <c:spPr>
+            <a:ln w="9525" cap="flat" cmpd="sng" algn="ctr">
+              <a:solidFill>
+                <a:schemeClr val="tx1">
+                  <a:lumMod val="15000"/>
+                  <a:lumOff val="85000"/>
+                </a:schemeClr>
+              </a:solidFill>
+              <a:round/>
+            </a:ln>
+            <a:effectLst/>
+          </c:spPr>
+        </c:majorGridlines>
+        <c:title>
+          <c:tx>
+            <c:rich>
+              <a:bodyPr rot="0" spcFirstLastPara="1" vertOverflow="ellipsis" vert="horz" wrap="square" anchor="ctr" anchorCtr="1"/>
+              <a:lstStyle/>
+              <a:p>
+                <a:pPr>
+                  <a:defRPr sz="1000" b="0" i="0" u="none" strike="noStrike" kern="1200" baseline="0">
+                    <a:solidFill>
+                      <a:schemeClr val="tx1">
+                        <a:lumMod val="65000"/>
+                        <a:lumOff val="35000"/>
+                      </a:schemeClr>
+                    </a:solidFill>
+                    <a:latin typeface="+mn-lt"/>
+                    <a:ea typeface="+mn-ea"/>
+                    <a:cs typeface="+mn-cs"/>
+                  </a:defRPr>
+                </a:pPr>
+                <a:r>
+                  <a:rPr lang="nl-BE"/>
+                  <a:t>aantal punten</a:t>
+                </a:r>
+              </a:p>
+            </c:rich>
+          </c:tx>
+          <c:overlay val="0"/>
+          <c:spPr>
+            <a:noFill/>
+            <a:ln>
+              <a:noFill/>
+            </a:ln>
+            <a:effectLst/>
+          </c:spPr>
+          <c:txPr>
+            <a:bodyPr rot="0" spcFirstLastPara="1" vertOverflow="ellipsis" vert="horz" wrap="square" anchor="ctr" anchorCtr="1"/>
+            <a:lstStyle/>
+            <a:p>
+              <a:pPr>
+                <a:defRPr sz="1000" b="0" i="0" u="none" strike="noStrike" kern="1200" baseline="0">
+                  <a:solidFill>
+                    <a:schemeClr val="tx1">
+                      <a:lumMod val="65000"/>
+                      <a:lumOff val="35000"/>
+                    </a:schemeClr>
+                  </a:solidFill>
+                  <a:latin typeface="+mn-lt"/>
+                  <a:ea typeface="+mn-ea"/>
+                  <a:cs typeface="+mn-cs"/>
+                </a:defRPr>
+              </a:pPr>
+              <a:endParaRPr lang="nl-BE"/>
+            </a:p>
+          </c:txPr>
+        </c:title>
+        <c:numFmt formatCode="General" sourceLinked="1"/>
+        <c:majorTickMark val="none"/>
+        <c:minorTickMark val="none"/>
+        <c:tickLblPos val="nextTo"/>
+        <c:spPr>
+          <a:noFill/>
+          <a:ln w="9525" cap="flat" cmpd="sng" algn="ctr">
+            <a:solidFill>
+              <a:schemeClr val="tx1">
+                <a:lumMod val="25000"/>
+                <a:lumOff val="75000"/>
+              </a:schemeClr>
+            </a:solidFill>
+            <a:round/>
+          </a:ln>
+          <a:effectLst/>
+        </c:spPr>
+        <c:txPr>
+          <a:bodyPr rot="-60000000" spcFirstLastPara="1" vertOverflow="ellipsis" vert="horz" wrap="square" anchor="ctr" anchorCtr="1"/>
+          <a:lstStyle/>
+          <a:p>
+            <a:pPr>
+              <a:defRPr sz="900" b="0" i="0" u="none" strike="noStrike" kern="1200" baseline="0">
+                <a:solidFill>
+                  <a:schemeClr val="tx1">
+                    <a:lumMod val="65000"/>
+                    <a:lumOff val="35000"/>
+                  </a:schemeClr>
+                </a:solidFill>
+                <a:latin typeface="+mn-lt"/>
+                <a:ea typeface="+mn-ea"/>
+                <a:cs typeface="+mn-cs"/>
+              </a:defRPr>
+            </a:pPr>
+            <a:endParaRPr lang="nl-BE"/>
+          </a:p>
+        </c:txPr>
+        <c:crossAx val="1094837711"/>
+        <c:crosses val="autoZero"/>
+        <c:crossBetween val="midCat"/>
+      </c:valAx>
+      <c:valAx>
+        <c:axId val="1094837711"/>
+        <c:scaling>
+          <c:orientation val="minMax"/>
+        </c:scaling>
+        <c:delete val="0"/>
+        <c:axPos val="l"/>
+        <c:majorGridlines>
+          <c:spPr>
+            <a:ln w="9525" cap="flat" cmpd="sng" algn="ctr">
+              <a:solidFill>
+                <a:schemeClr val="tx1">
+                  <a:lumMod val="15000"/>
+                  <a:lumOff val="85000"/>
+                </a:schemeClr>
+              </a:solidFill>
+              <a:round/>
+            </a:ln>
+            <a:effectLst/>
+          </c:spPr>
+        </c:majorGridlines>
+        <c:title>
+          <c:tx>
+            <c:rich>
+              <a:bodyPr rot="-5400000" spcFirstLastPara="1" vertOverflow="ellipsis" vert="horz" wrap="square" anchor="ctr" anchorCtr="1"/>
+              <a:lstStyle/>
+              <a:p>
+                <a:pPr>
+                  <a:defRPr sz="1000" b="0" i="0" u="none" strike="noStrike" kern="1200" baseline="0">
+                    <a:solidFill>
+                      <a:schemeClr val="tx1">
+                        <a:lumMod val="65000"/>
+                        <a:lumOff val="35000"/>
+                      </a:schemeClr>
+                    </a:solidFill>
+                    <a:latin typeface="+mn-lt"/>
+                    <a:ea typeface="+mn-ea"/>
+                    <a:cs typeface="+mn-cs"/>
+                  </a:defRPr>
+                </a:pPr>
+                <a:r>
+                  <a:rPr lang="nl-BE"/>
+                  <a:t>K-max</a:t>
+                </a:r>
+              </a:p>
+            </c:rich>
+          </c:tx>
+          <c:overlay val="0"/>
+          <c:spPr>
+            <a:noFill/>
+            <a:ln>
+              <a:noFill/>
+            </a:ln>
+            <a:effectLst/>
+          </c:spPr>
+          <c:txPr>
+            <a:bodyPr rot="-5400000" spcFirstLastPara="1" vertOverflow="ellipsis" vert="horz" wrap="square" anchor="ctr" anchorCtr="1"/>
+            <a:lstStyle/>
+            <a:p>
+              <a:pPr>
+                <a:defRPr sz="1000" b="0" i="0" u="none" strike="noStrike" kern="1200" baseline="0">
+                  <a:solidFill>
+                    <a:schemeClr val="tx1">
+                      <a:lumMod val="65000"/>
+                      <a:lumOff val="35000"/>
+                    </a:schemeClr>
+                  </a:solidFill>
+                  <a:latin typeface="+mn-lt"/>
+                  <a:ea typeface="+mn-ea"/>
+                  <a:cs typeface="+mn-cs"/>
+                </a:defRPr>
+              </a:pPr>
+              <a:endParaRPr lang="nl-BE"/>
+            </a:p>
+          </c:txPr>
+        </c:title>
+        <c:numFmt formatCode="General" sourceLinked="1"/>
+        <c:majorTickMark val="none"/>
+        <c:minorTickMark val="none"/>
+        <c:tickLblPos val="nextTo"/>
+        <c:spPr>
+          <a:noFill/>
+          <a:ln w="9525" cap="flat" cmpd="sng" algn="ctr">
+            <a:solidFill>
+              <a:schemeClr val="tx1">
+                <a:lumMod val="25000"/>
+                <a:lumOff val="75000"/>
+              </a:schemeClr>
+            </a:solidFill>
+            <a:round/>
+          </a:ln>
+          <a:effectLst/>
+        </c:spPr>
+        <c:txPr>
+          <a:bodyPr rot="-60000000" spcFirstLastPara="1" vertOverflow="ellipsis" vert="horz" wrap="square" anchor="ctr" anchorCtr="1"/>
+          <a:lstStyle/>
+          <a:p>
+            <a:pPr>
+              <a:defRPr sz="900" b="0" i="0" u="none" strike="noStrike" kern="1200" baseline="0">
+                <a:solidFill>
+                  <a:schemeClr val="tx1">
+                    <a:lumMod val="65000"/>
+                    <a:lumOff val="35000"/>
+                  </a:schemeClr>
+                </a:solidFill>
+                <a:latin typeface="+mn-lt"/>
+                <a:ea typeface="+mn-ea"/>
+                <a:cs typeface="+mn-cs"/>
+              </a:defRPr>
+            </a:pPr>
+            <a:endParaRPr lang="nl-BE"/>
+          </a:p>
+        </c:txPr>
+        <c:crossAx val="1094836047"/>
+        <c:crosses val="autoZero"/>
+        <c:crossBetween val="midCat"/>
+      </c:valAx>
+      <c:spPr>
+        <a:noFill/>
+        <a:ln>
+          <a:noFill/>
+        </a:ln>
+        <a:effectLst/>
+      </c:spPr>
+    </c:plotArea>
+    <c:plotVisOnly val="1"/>
+    <c:dispBlanksAs val="gap"/>
+    <c:showDLblsOverMax val="0"/>
+  </c:chart>
+  <c:spPr>
+    <a:solidFill>
+      <a:schemeClr val="bg1"/>
+    </a:solidFill>
+    <a:ln w="9525" cap="flat" cmpd="sng" algn="ctr">
+      <a:solidFill>
+        <a:schemeClr val="tx1">
+          <a:lumMod val="15000"/>
+          <a:lumOff val="85000"/>
+        </a:schemeClr>
+      </a:solidFill>
+      <a:round/>
+    </a:ln>
+    <a:effectLst/>
+  </c:spPr>
+  <c:txPr>
+    <a:bodyPr/>
+    <a:lstStyle/>
+    <a:p>
+      <a:pPr>
+        <a:defRPr/>
+      </a:pPr>
+      <a:endParaRPr lang="nl-BE"/>
+    </a:p>
+  </c:txPr>
+  <c:externalData r:id="rId3">
+    <c:autoUpdate val="0"/>
+  </c:externalData>
+</c:chartSpace>
+</file>
+
+<file path=word/charts/chart4.xml><?xml version="1.0" encoding="utf-8"?>
+<c:chartSpace xmlns:c="http://schemas.openxmlformats.org/drawingml/2006/chart" xmlns:a="http://schemas.openxmlformats.org/drawingml/2006/main" xmlns:r="http://schemas.openxmlformats.org/officeDocument/2006/relationships" xmlns:c16r2="http://schemas.microsoft.com/office/drawing/2015/06/chart">
+  <c:date1904 val="0"/>
+  <c:lang val="nl-NL"/>
+  <c:roundedCorners val="0"/>
+  <mc:AlternateContent xmlns:mc="http://schemas.openxmlformats.org/markup-compatibility/2006">
+    <mc:Choice xmlns:c14="http://schemas.microsoft.com/office/drawing/2007/8/2/chart" Requires="c14">
+      <c14:style val="102"/>
+    </mc:Choice>
+    <mc:Fallback>
+      <c:style val="2"/>
+    </mc:Fallback>
+  </mc:AlternateContent>
+  <c:chart>
+    <c:title>
+      <c:tx>
+        <c:rich>
+          <a:bodyPr rot="0" spcFirstLastPara="1" vertOverflow="ellipsis" vert="horz" wrap="square" anchor="ctr" anchorCtr="1"/>
+          <a:lstStyle/>
+          <a:p>
+            <a:pPr>
+              <a:defRPr sz="1400" b="0" i="0" u="none" strike="noStrike" kern="1200" spc="0" baseline="0">
+                <a:solidFill>
+                  <a:schemeClr val="tx1">
+                    <a:lumMod val="65000"/>
+                    <a:lumOff val="35000"/>
+                  </a:schemeClr>
+                </a:solidFill>
+                <a:latin typeface="+mn-lt"/>
+                <a:ea typeface="+mn-ea"/>
+                <a:cs typeface="+mn-cs"/>
+              </a:defRPr>
+            </a:pPr>
+            <a:r>
+              <a:rPr lang="en-US" sz="1800" b="0" i="0" baseline="0">
+                <a:effectLst/>
+              </a:rPr>
+              <a:t>gemiddelde K_gem over 100 experimenten</a:t>
+            </a:r>
+            <a:endParaRPr lang="nl-BE">
+              <a:effectLst/>
+            </a:endParaRPr>
+          </a:p>
+        </c:rich>
+      </c:tx>
+      <c:overlay val="0"/>
+      <c:spPr>
+        <a:noFill/>
+        <a:ln>
+          <a:noFill/>
+        </a:ln>
+        <a:effectLst/>
+      </c:spPr>
+      <c:txPr>
+        <a:bodyPr rot="0" spcFirstLastPara="1" vertOverflow="ellipsis" vert="horz" wrap="square" anchor="ctr" anchorCtr="1"/>
+        <a:lstStyle/>
+        <a:p>
+          <a:pPr>
+            <a:defRPr sz="1400" b="0" i="0" u="none" strike="noStrike" kern="1200" spc="0" baseline="0">
+              <a:solidFill>
+                <a:schemeClr val="tx1">
+                  <a:lumMod val="65000"/>
+                  <a:lumOff val="35000"/>
+                </a:schemeClr>
+              </a:solidFill>
+              <a:latin typeface="+mn-lt"/>
+              <a:ea typeface="+mn-ea"/>
+              <a:cs typeface="+mn-cs"/>
+            </a:defRPr>
+          </a:pPr>
+          <a:endParaRPr lang="nl-BE"/>
+        </a:p>
+      </c:txPr>
+    </c:title>
+    <c:autoTitleDeleted val="0"/>
+    <c:plotArea>
+      <c:layout/>
+      <c:scatterChart>
+        <c:scatterStyle val="smoothMarker"/>
+        <c:varyColors val="0"/>
+        <c:ser>
+          <c:idx val="0"/>
+          <c:order val="0"/>
+          <c:spPr>
+            <a:ln w="19050" cap="rnd">
+              <a:solidFill>
+                <a:schemeClr val="accent1"/>
+              </a:solidFill>
+              <a:round/>
+            </a:ln>
+            <a:effectLst/>
+          </c:spPr>
+          <c:marker>
+            <c:symbol val="circle"/>
+            <c:size val="5"/>
+            <c:spPr>
+              <a:solidFill>
+                <a:schemeClr val="accent1"/>
+              </a:solidFill>
+              <a:ln w="9525">
+                <a:solidFill>
+                  <a:schemeClr val="accent1"/>
+                </a:solidFill>
+              </a:ln>
+              <a:effectLst/>
+            </c:spPr>
+          </c:marker>
+          <c:xVal>
+            <c:numRef>
+              <c:f>k_gem!$C$104:$G$104</c:f>
+              <c:numCache>
+                <c:formatCode>General</c:formatCode>
+                <c:ptCount val="5"/>
+                <c:pt idx="0">
+                  <c:v>10</c:v>
+                </c:pt>
+                <c:pt idx="1">
+                  <c:v>100</c:v>
+                </c:pt>
+                <c:pt idx="2">
+                  <c:v>1000</c:v>
+                </c:pt>
+                <c:pt idx="3">
+                  <c:v>10000</c:v>
+                </c:pt>
+                <c:pt idx="4">
+                  <c:v>100000</c:v>
+                </c:pt>
+              </c:numCache>
+            </c:numRef>
+          </c:xVal>
+          <c:yVal>
+            <c:numRef>
+              <c:f>k_gem!$C$105:$G$105</c:f>
+              <c:numCache>
+                <c:formatCode>0.00</c:formatCode>
+                <c:ptCount val="5"/>
+                <c:pt idx="0">
+                  <c:v>0.90200000000000014</c:v>
+                </c:pt>
+                <c:pt idx="1">
+                  <c:v>1.2721000000000005</c:v>
+                </c:pt>
+                <c:pt idx="2">
+                  <c:v>1.33585</c:v>
+                </c:pt>
+                <c:pt idx="3">
+                  <c:v>1.3075580000000004</c:v>
+                </c:pt>
+                <c:pt idx="4">
+                  <c:v>1.4274331000000005</c:v>
+                </c:pt>
+              </c:numCache>
+            </c:numRef>
+          </c:yVal>
+          <c:smooth val="1"/>
+          <c:extLst>
+            <c:ext xmlns:c16="http://schemas.microsoft.com/office/drawing/2014/chart" uri="{C3380CC4-5D6E-409C-BE32-E72D297353CC}">
+              <c16:uniqueId val="{00000000-5931-4640-A06F-6E5E13EE32A2}"/>
+            </c:ext>
+          </c:extLst>
+        </c:ser>
+        <c:dLbls>
+          <c:showLegendKey val="0"/>
+          <c:showVal val="0"/>
+          <c:showCatName val="0"/>
+          <c:showSerName val="0"/>
+          <c:showPercent val="0"/>
+          <c:showBubbleSize val="0"/>
+        </c:dLbls>
+        <c:axId val="1072672559"/>
+        <c:axId val="1072674639"/>
+      </c:scatterChart>
+      <c:valAx>
+        <c:axId val="1072672559"/>
+        <c:scaling>
+          <c:logBase val="10"/>
+          <c:orientation val="minMax"/>
+          <c:min val="10"/>
+        </c:scaling>
+        <c:delete val="0"/>
+        <c:axPos val="b"/>
+        <c:majorGridlines>
+          <c:spPr>
+            <a:ln w="9525" cap="flat" cmpd="sng" algn="ctr">
+              <a:solidFill>
+                <a:schemeClr val="tx1">
+                  <a:lumMod val="15000"/>
+                  <a:lumOff val="85000"/>
+                </a:schemeClr>
+              </a:solidFill>
+              <a:round/>
+            </a:ln>
+            <a:effectLst/>
+          </c:spPr>
+        </c:majorGridlines>
+        <c:title>
+          <c:tx>
+            <c:rich>
+              <a:bodyPr rot="0" spcFirstLastPara="1" vertOverflow="ellipsis" vert="horz" wrap="square" anchor="ctr" anchorCtr="1"/>
+              <a:lstStyle/>
+              <a:p>
+                <a:pPr>
+                  <a:defRPr sz="1000" b="0" i="0" u="none" strike="noStrike" kern="1200" baseline="0">
+                    <a:solidFill>
+                      <a:schemeClr val="tx1">
+                        <a:lumMod val="65000"/>
+                        <a:lumOff val="35000"/>
+                      </a:schemeClr>
+                    </a:solidFill>
+                    <a:latin typeface="+mn-lt"/>
+                    <a:ea typeface="+mn-ea"/>
+                    <a:cs typeface="+mn-cs"/>
+                  </a:defRPr>
+                </a:pPr>
+                <a:r>
+                  <a:rPr lang="en-US"/>
+                  <a:t>aantal</a:t>
+                </a:r>
+                <a:r>
+                  <a:rPr lang="en-US" baseline="0"/>
+                  <a:t> punten</a:t>
+                </a:r>
+                <a:endParaRPr lang="en-US"/>
+              </a:p>
+            </c:rich>
+          </c:tx>
+          <c:overlay val="0"/>
+          <c:spPr>
+            <a:noFill/>
+            <a:ln>
+              <a:noFill/>
+            </a:ln>
+            <a:effectLst/>
+          </c:spPr>
+          <c:txPr>
+            <a:bodyPr rot="0" spcFirstLastPara="1" vertOverflow="ellipsis" vert="horz" wrap="square" anchor="ctr" anchorCtr="1"/>
+            <a:lstStyle/>
+            <a:p>
+              <a:pPr>
+                <a:defRPr sz="1000" b="0" i="0" u="none" strike="noStrike" kern="1200" baseline="0">
+                  <a:solidFill>
+                    <a:schemeClr val="tx1">
+                      <a:lumMod val="65000"/>
+                      <a:lumOff val="35000"/>
+                    </a:schemeClr>
+                  </a:solidFill>
+                  <a:latin typeface="+mn-lt"/>
+                  <a:ea typeface="+mn-ea"/>
+                  <a:cs typeface="+mn-cs"/>
+                </a:defRPr>
+              </a:pPr>
+              <a:endParaRPr lang="nl-BE"/>
+            </a:p>
+          </c:txPr>
+        </c:title>
+        <c:numFmt formatCode="General" sourceLinked="1"/>
+        <c:majorTickMark val="none"/>
+        <c:minorTickMark val="none"/>
+        <c:tickLblPos val="nextTo"/>
+        <c:spPr>
+          <a:noFill/>
+          <a:ln w="9525" cap="flat" cmpd="sng" algn="ctr">
+            <a:solidFill>
+              <a:schemeClr val="tx1">
+                <a:lumMod val="25000"/>
+                <a:lumOff val="75000"/>
+              </a:schemeClr>
+            </a:solidFill>
+            <a:round/>
+          </a:ln>
+          <a:effectLst/>
+        </c:spPr>
+        <c:txPr>
+          <a:bodyPr rot="-60000000" spcFirstLastPara="1" vertOverflow="ellipsis" vert="horz" wrap="square" anchor="ctr" anchorCtr="1"/>
+          <a:lstStyle/>
+          <a:p>
+            <a:pPr>
+              <a:defRPr sz="900" b="0" i="0" u="none" strike="noStrike" kern="1200" baseline="0">
+                <a:solidFill>
+                  <a:schemeClr val="tx1">
+                    <a:lumMod val="65000"/>
+                    <a:lumOff val="35000"/>
+                  </a:schemeClr>
+                </a:solidFill>
+                <a:latin typeface="+mn-lt"/>
+                <a:ea typeface="+mn-ea"/>
+                <a:cs typeface="+mn-cs"/>
+              </a:defRPr>
+            </a:pPr>
+            <a:endParaRPr lang="nl-BE"/>
+          </a:p>
+        </c:txPr>
+        <c:crossAx val="1072674639"/>
+        <c:crosses val="autoZero"/>
+        <c:crossBetween val="midCat"/>
+      </c:valAx>
+      <c:valAx>
+        <c:axId val="1072674639"/>
+        <c:scaling>
+          <c:orientation val="minMax"/>
+        </c:scaling>
+        <c:delete val="0"/>
+        <c:axPos val="l"/>
+        <c:majorGridlines>
+          <c:spPr>
+            <a:ln w="9525" cap="flat" cmpd="sng" algn="ctr">
+              <a:solidFill>
+                <a:schemeClr val="tx1">
+                  <a:lumMod val="15000"/>
+                  <a:lumOff val="85000"/>
+                </a:schemeClr>
+              </a:solidFill>
+              <a:round/>
+            </a:ln>
+            <a:effectLst/>
+          </c:spPr>
+        </c:majorGridlines>
+        <c:title>
+          <c:tx>
+            <c:rich>
+              <a:bodyPr rot="-5400000" spcFirstLastPara="1" vertOverflow="ellipsis" vert="horz" wrap="square" anchor="ctr" anchorCtr="1"/>
+              <a:lstStyle/>
+              <a:p>
+                <a:pPr>
+                  <a:defRPr sz="1000" b="0" i="0" u="none" strike="noStrike" kern="1200" baseline="0">
+                    <a:solidFill>
+                      <a:schemeClr val="tx1">
+                        <a:lumMod val="65000"/>
+                        <a:lumOff val="35000"/>
+                      </a:schemeClr>
+                    </a:solidFill>
+                    <a:latin typeface="+mn-lt"/>
+                    <a:ea typeface="+mn-ea"/>
+                    <a:cs typeface="+mn-cs"/>
+                  </a:defRPr>
+                </a:pPr>
+                <a:r>
+                  <a:rPr lang="nl-BE"/>
+                  <a:t>K_gem</a:t>
+                </a:r>
+              </a:p>
+            </c:rich>
+          </c:tx>
+          <c:overlay val="0"/>
+          <c:spPr>
+            <a:noFill/>
+            <a:ln>
+              <a:noFill/>
+            </a:ln>
+            <a:effectLst/>
+          </c:spPr>
+          <c:txPr>
+            <a:bodyPr rot="-5400000" spcFirstLastPara="1" vertOverflow="ellipsis" vert="horz" wrap="square" anchor="ctr" anchorCtr="1"/>
+            <a:lstStyle/>
+            <a:p>
+              <a:pPr>
+                <a:defRPr sz="1000" b="0" i="0" u="none" strike="noStrike" kern="1200" baseline="0">
+                  <a:solidFill>
+                    <a:schemeClr val="tx1">
+                      <a:lumMod val="65000"/>
+                      <a:lumOff val="35000"/>
+                    </a:schemeClr>
+                  </a:solidFill>
+                  <a:latin typeface="+mn-lt"/>
+                  <a:ea typeface="+mn-ea"/>
+                  <a:cs typeface="+mn-cs"/>
+                </a:defRPr>
+              </a:pPr>
+              <a:endParaRPr lang="nl-BE"/>
+            </a:p>
+          </c:txPr>
+        </c:title>
+        <c:numFmt formatCode="0.00" sourceLinked="1"/>
+        <c:majorTickMark val="none"/>
+        <c:minorTickMark val="none"/>
+        <c:tickLblPos val="nextTo"/>
+        <c:spPr>
+          <a:noFill/>
+          <a:ln w="9525" cap="flat" cmpd="sng" algn="ctr">
+            <a:solidFill>
+              <a:schemeClr val="tx1">
+                <a:lumMod val="25000"/>
+                <a:lumOff val="75000"/>
+              </a:schemeClr>
+            </a:solidFill>
+            <a:round/>
+          </a:ln>
+          <a:effectLst/>
+        </c:spPr>
+        <c:txPr>
+          <a:bodyPr rot="-60000000" spcFirstLastPara="1" vertOverflow="ellipsis" vert="horz" wrap="square" anchor="ctr" anchorCtr="1"/>
+          <a:lstStyle/>
+          <a:p>
+            <a:pPr>
+              <a:defRPr sz="900" b="0" i="0" u="none" strike="noStrike" kern="1200" baseline="0">
+                <a:solidFill>
+                  <a:schemeClr val="tx1">
+                    <a:lumMod val="65000"/>
+                    <a:lumOff val="35000"/>
+                  </a:schemeClr>
+                </a:solidFill>
+                <a:latin typeface="+mn-lt"/>
+                <a:ea typeface="+mn-ea"/>
+                <a:cs typeface="+mn-cs"/>
+              </a:defRPr>
+            </a:pPr>
+            <a:endParaRPr lang="nl-BE"/>
+          </a:p>
+        </c:txPr>
+        <c:crossAx val="1072672559"/>
+        <c:crosses val="autoZero"/>
+        <c:crossBetween val="midCat"/>
+      </c:valAx>
+      <c:spPr>
+        <a:noFill/>
+        <a:ln>
+          <a:noFill/>
+        </a:ln>
+        <a:effectLst/>
+      </c:spPr>
+    </c:plotArea>
+    <c:plotVisOnly val="1"/>
+    <c:dispBlanksAs val="gap"/>
+    <c:showDLblsOverMax val="0"/>
+  </c:chart>
+  <c:spPr>
+    <a:solidFill>
+      <a:schemeClr val="bg1"/>
+    </a:solidFill>
+    <a:ln w="9525" cap="flat" cmpd="sng" algn="ctr">
+      <a:solidFill>
+        <a:schemeClr val="tx1">
+          <a:lumMod val="15000"/>
+          <a:lumOff val="85000"/>
+        </a:schemeClr>
+      </a:solidFill>
+      <a:round/>
+    </a:ln>
+    <a:effectLst/>
+  </c:spPr>
+  <c:txPr>
+    <a:bodyPr/>
+    <a:lstStyle/>
+    <a:p>
+      <a:pPr>
+        <a:defRPr/>
+      </a:pPr>
+      <a:endParaRPr lang="nl-BE"/>
+    </a:p>
+  </c:txPr>
+  <c:externalData r:id="rId3">
+    <c:autoUpdate val="0"/>
+  </c:externalData>
+</c:chartSpace>
+</file>
+
+<file path=word/charts/chart5.xml><?xml version="1.0" encoding="utf-8"?>
+<c:chartSpace xmlns:c="http://schemas.openxmlformats.org/drawingml/2006/chart" xmlns:a="http://schemas.openxmlformats.org/drawingml/2006/main" xmlns:r="http://schemas.openxmlformats.org/officeDocument/2006/relationships" xmlns:c16r2="http://schemas.microsoft.com/office/drawing/2015/06/chart">
+  <c:date1904 val="0"/>
+  <c:lang val="nl-NL"/>
+  <c:roundedCorners val="0"/>
+  <mc:AlternateContent xmlns:mc="http://schemas.openxmlformats.org/markup-compatibility/2006">
+    <mc:Choice xmlns:c14="http://schemas.microsoft.com/office/drawing/2007/8/2/chart" Requires="c14">
+      <c14:style val="102"/>
+    </mc:Choice>
+    <mc:Fallback>
+      <c:style val="2"/>
+    </mc:Fallback>
+  </mc:AlternateContent>
+  <c:chart>
+    <c:title>
+      <c:tx>
+        <c:rich>
+          <a:bodyPr rot="0" spcFirstLastPara="1" vertOverflow="ellipsis" vert="horz" wrap="square" anchor="ctr" anchorCtr="1"/>
+          <a:lstStyle/>
+          <a:p>
+            <a:pPr>
+              <a:defRPr sz="1400" b="0" i="0" u="none" strike="noStrike" kern="1200" spc="0" baseline="0">
+                <a:solidFill>
+                  <a:schemeClr val="tx1">
+                    <a:lumMod val="65000"/>
+                    <a:lumOff val="35000"/>
+                  </a:schemeClr>
+                </a:solidFill>
+                <a:latin typeface="+mn-lt"/>
+                <a:ea typeface="+mn-ea"/>
+                <a:cs typeface="+mn-cs"/>
+              </a:defRPr>
+            </a:pPr>
+            <a:r>
+              <a:rPr lang="en-US" sz="1800" b="0" i="0" baseline="0">
+                <a:effectLst/>
+              </a:rPr>
+              <a:t>gemiddelde K_gem over 100 experimenten</a:t>
+            </a:r>
+            <a:endParaRPr lang="nl-BE">
+              <a:effectLst/>
+            </a:endParaRPr>
+          </a:p>
+        </c:rich>
+      </c:tx>
+      <c:overlay val="0"/>
+      <c:spPr>
+        <a:noFill/>
+        <a:ln>
+          <a:noFill/>
+        </a:ln>
+        <a:effectLst/>
+      </c:spPr>
+      <c:txPr>
+        <a:bodyPr rot="0" spcFirstLastPara="1" vertOverflow="ellipsis" vert="horz" wrap="square" anchor="ctr" anchorCtr="1"/>
+        <a:lstStyle/>
+        <a:p>
+          <a:pPr>
+            <a:defRPr sz="1400" b="0" i="0" u="none" strike="noStrike" kern="1200" spc="0" baseline="0">
+              <a:solidFill>
+                <a:schemeClr val="tx1">
+                  <a:lumMod val="65000"/>
+                  <a:lumOff val="35000"/>
+                </a:schemeClr>
+              </a:solidFill>
+              <a:latin typeface="+mn-lt"/>
+              <a:ea typeface="+mn-ea"/>
+              <a:cs typeface="+mn-cs"/>
+            </a:defRPr>
+          </a:pPr>
+          <a:endParaRPr lang="nl-BE"/>
+        </a:p>
+      </c:txPr>
+    </c:title>
+    <c:autoTitleDeleted val="0"/>
+    <c:plotArea>
+      <c:layout/>
+      <c:scatterChart>
+        <c:scatterStyle val="smoothMarker"/>
+        <c:varyColors val="0"/>
+        <c:ser>
+          <c:idx val="0"/>
+          <c:order val="0"/>
+          <c:spPr>
+            <a:ln w="19050" cap="rnd">
+              <a:solidFill>
+                <a:schemeClr val="accent1"/>
+              </a:solidFill>
+              <a:round/>
+            </a:ln>
+            <a:effectLst/>
+          </c:spPr>
+          <c:marker>
+            <c:symbol val="circle"/>
+            <c:size val="5"/>
+            <c:spPr>
+              <a:solidFill>
+                <a:schemeClr val="accent1"/>
+              </a:solidFill>
+              <a:ln w="9525">
+                <a:solidFill>
+                  <a:schemeClr val="accent1"/>
+                </a:solidFill>
+              </a:ln>
+              <a:effectLst/>
+            </c:spPr>
+          </c:marker>
+          <c:xVal>
+            <c:numRef>
+              <c:f>k_gem!$K$104:$T$104</c:f>
+              <c:numCache>
+                <c:formatCode>General</c:formatCode>
+                <c:ptCount val="10"/>
+                <c:pt idx="0">
+                  <c:v>1000</c:v>
+                </c:pt>
+                <c:pt idx="1">
+                  <c:v>2000</c:v>
+                </c:pt>
+                <c:pt idx="2">
+                  <c:v>3000</c:v>
+                </c:pt>
+                <c:pt idx="3">
+                  <c:v>4000</c:v>
+                </c:pt>
+                <c:pt idx="4">
+                  <c:v>5000</c:v>
+                </c:pt>
+                <c:pt idx="5">
+                  <c:v>6000</c:v>
+                </c:pt>
+                <c:pt idx="6">
+                  <c:v>7000</c:v>
+                </c:pt>
+                <c:pt idx="7">
+                  <c:v>8000</c:v>
+                </c:pt>
+                <c:pt idx="8">
+                  <c:v>9000</c:v>
+                </c:pt>
+                <c:pt idx="9">
+                  <c:v>10000</c:v>
+                </c:pt>
+              </c:numCache>
+            </c:numRef>
+          </c:xVal>
+          <c:yVal>
+            <c:numRef>
+              <c:f>k_gem!$K$105:$T$105</c:f>
+              <c:numCache>
+                <c:formatCode>0.00</c:formatCode>
+                <c:ptCount val="10"/>
+                <c:pt idx="0">
+                  <c:v>1.2836299999999996</c:v>
+                </c:pt>
+                <c:pt idx="1">
+                  <c:v>1.3502200000000004</c:v>
+                </c:pt>
+                <c:pt idx="2">
+                  <c:v>1.3352166666666636</c:v>
+                </c:pt>
+                <c:pt idx="3">
+                  <c:v>1.2998325000000002</c:v>
+                </c:pt>
+                <c:pt idx="4">
+                  <c:v>1.3808160000000003</c:v>
+                </c:pt>
+                <c:pt idx="5">
+                  <c:v>1.3020983333333302</c:v>
+                </c:pt>
+                <c:pt idx="6">
+                  <c:v>1.3575371428571388</c:v>
+                </c:pt>
+                <c:pt idx="7">
+                  <c:v>1.3978574999999998</c:v>
+                </c:pt>
+                <c:pt idx="8">
+                  <c:v>1.3883022222222179</c:v>
+                </c:pt>
+                <c:pt idx="9">
+                  <c:v>1.3970500000000003</c:v>
+                </c:pt>
+              </c:numCache>
+            </c:numRef>
+          </c:yVal>
+          <c:smooth val="1"/>
+          <c:extLst>
+            <c:ext xmlns:c16="http://schemas.microsoft.com/office/drawing/2014/chart" uri="{C3380CC4-5D6E-409C-BE32-E72D297353CC}">
+              <c16:uniqueId val="{00000000-ABCA-4ECC-8330-06204EAAC6F8}"/>
+            </c:ext>
+          </c:extLst>
+        </c:ser>
+        <c:dLbls>
+          <c:showLegendKey val="0"/>
+          <c:showVal val="0"/>
+          <c:showCatName val="0"/>
+          <c:showSerName val="0"/>
+          <c:showPercent val="0"/>
+          <c:showBubbleSize val="0"/>
+        </c:dLbls>
+        <c:axId val="1093690623"/>
+        <c:axId val="1093678975"/>
+      </c:scatterChart>
+      <c:valAx>
+        <c:axId val="1093690623"/>
+        <c:scaling>
+          <c:orientation val="minMax"/>
+        </c:scaling>
+        <c:delete val="0"/>
+        <c:axPos val="b"/>
+        <c:majorGridlines>
+          <c:spPr>
+            <a:ln w="9525" cap="flat" cmpd="sng" algn="ctr">
+              <a:solidFill>
+                <a:schemeClr val="tx1">
+                  <a:lumMod val="15000"/>
+                  <a:lumOff val="85000"/>
+                </a:schemeClr>
+              </a:solidFill>
+              <a:round/>
+            </a:ln>
+            <a:effectLst/>
+          </c:spPr>
+        </c:majorGridlines>
+        <c:title>
+          <c:tx>
+            <c:rich>
+              <a:bodyPr rot="0" spcFirstLastPara="1" vertOverflow="ellipsis" vert="horz" wrap="square" anchor="ctr" anchorCtr="1"/>
+              <a:lstStyle/>
+              <a:p>
+                <a:pPr>
+                  <a:defRPr sz="1000" b="0" i="0" u="none" strike="noStrike" kern="1200" baseline="0">
+                    <a:solidFill>
+                      <a:schemeClr val="tx1">
+                        <a:lumMod val="65000"/>
+                        <a:lumOff val="35000"/>
+                      </a:schemeClr>
+                    </a:solidFill>
+                    <a:latin typeface="+mn-lt"/>
+                    <a:ea typeface="+mn-ea"/>
+                    <a:cs typeface="+mn-cs"/>
+                  </a:defRPr>
+                </a:pPr>
+                <a:r>
+                  <a:rPr lang="nl-BE"/>
+                  <a:t>aantal punten</a:t>
+                </a:r>
+              </a:p>
+            </c:rich>
+          </c:tx>
+          <c:overlay val="0"/>
+          <c:spPr>
+            <a:noFill/>
+            <a:ln>
+              <a:noFill/>
+            </a:ln>
+            <a:effectLst/>
+          </c:spPr>
+          <c:txPr>
+            <a:bodyPr rot="0" spcFirstLastPara="1" vertOverflow="ellipsis" vert="horz" wrap="square" anchor="ctr" anchorCtr="1"/>
+            <a:lstStyle/>
+            <a:p>
+              <a:pPr>
+                <a:defRPr sz="1000" b="0" i="0" u="none" strike="noStrike" kern="1200" baseline="0">
+                  <a:solidFill>
+                    <a:schemeClr val="tx1">
+                      <a:lumMod val="65000"/>
+                      <a:lumOff val="35000"/>
+                    </a:schemeClr>
+                  </a:solidFill>
+                  <a:latin typeface="+mn-lt"/>
+                  <a:ea typeface="+mn-ea"/>
+                  <a:cs typeface="+mn-cs"/>
+                </a:defRPr>
+              </a:pPr>
+              <a:endParaRPr lang="nl-BE"/>
+            </a:p>
+          </c:txPr>
+        </c:title>
+        <c:numFmt formatCode="General" sourceLinked="1"/>
+        <c:majorTickMark val="none"/>
+        <c:minorTickMark val="none"/>
+        <c:tickLblPos val="nextTo"/>
+        <c:spPr>
+          <a:noFill/>
+          <a:ln w="9525" cap="flat" cmpd="sng" algn="ctr">
+            <a:solidFill>
+              <a:schemeClr val="tx1">
+                <a:lumMod val="25000"/>
+                <a:lumOff val="75000"/>
+              </a:schemeClr>
+            </a:solidFill>
+            <a:round/>
+          </a:ln>
+          <a:effectLst/>
+        </c:spPr>
+        <c:txPr>
+          <a:bodyPr rot="-60000000" spcFirstLastPara="1" vertOverflow="ellipsis" vert="horz" wrap="square" anchor="ctr" anchorCtr="1"/>
+          <a:lstStyle/>
+          <a:p>
+            <a:pPr>
+              <a:defRPr sz="900" b="0" i="0" u="none" strike="noStrike" kern="1200" baseline="0">
+                <a:solidFill>
+                  <a:schemeClr val="tx1">
+                    <a:lumMod val="65000"/>
+                    <a:lumOff val="35000"/>
+                  </a:schemeClr>
+                </a:solidFill>
+                <a:latin typeface="+mn-lt"/>
+                <a:ea typeface="+mn-ea"/>
+                <a:cs typeface="+mn-cs"/>
+              </a:defRPr>
+            </a:pPr>
+            <a:endParaRPr lang="nl-BE"/>
+          </a:p>
+        </c:txPr>
+        <c:crossAx val="1093678975"/>
+        <c:crosses val="autoZero"/>
+        <c:crossBetween val="midCat"/>
+      </c:valAx>
+      <c:valAx>
+        <c:axId val="1093678975"/>
+        <c:scaling>
+          <c:orientation val="minMax"/>
+        </c:scaling>
+        <c:delete val="0"/>
+        <c:axPos val="l"/>
+        <c:majorGridlines>
+          <c:spPr>
+            <a:ln w="9525" cap="flat" cmpd="sng" algn="ctr">
+              <a:solidFill>
+                <a:schemeClr val="tx1">
+                  <a:lumMod val="15000"/>
+                  <a:lumOff val="85000"/>
+                </a:schemeClr>
+              </a:solidFill>
+              <a:round/>
+            </a:ln>
+            <a:effectLst/>
+          </c:spPr>
+        </c:majorGridlines>
+        <c:title>
+          <c:tx>
+            <c:rich>
+              <a:bodyPr rot="-5400000" spcFirstLastPara="1" vertOverflow="ellipsis" vert="horz" wrap="square" anchor="ctr" anchorCtr="1"/>
+              <a:lstStyle/>
+              <a:p>
+                <a:pPr>
+                  <a:defRPr sz="1000" b="0" i="0" u="none" strike="noStrike" kern="1200" baseline="0">
+                    <a:solidFill>
+                      <a:schemeClr val="tx1">
+                        <a:lumMod val="65000"/>
+                        <a:lumOff val="35000"/>
+                      </a:schemeClr>
+                    </a:solidFill>
+                    <a:latin typeface="+mn-lt"/>
+                    <a:ea typeface="+mn-ea"/>
+                    <a:cs typeface="+mn-cs"/>
+                  </a:defRPr>
+                </a:pPr>
+                <a:r>
+                  <a:rPr lang="nl-BE"/>
+                  <a:t>K_gem</a:t>
+                </a:r>
+              </a:p>
+            </c:rich>
+          </c:tx>
+          <c:overlay val="0"/>
+          <c:spPr>
+            <a:noFill/>
+            <a:ln>
+              <a:noFill/>
+            </a:ln>
+            <a:effectLst/>
+          </c:spPr>
+          <c:txPr>
+            <a:bodyPr rot="-5400000" spcFirstLastPara="1" vertOverflow="ellipsis" vert="horz" wrap="square" anchor="ctr" anchorCtr="1"/>
+            <a:lstStyle/>
+            <a:p>
+              <a:pPr>
+                <a:defRPr sz="1000" b="0" i="0" u="none" strike="noStrike" kern="1200" baseline="0">
+                  <a:solidFill>
+                    <a:schemeClr val="tx1">
+                      <a:lumMod val="65000"/>
+                      <a:lumOff val="35000"/>
+                    </a:schemeClr>
+                  </a:solidFill>
+                  <a:latin typeface="+mn-lt"/>
+                  <a:ea typeface="+mn-ea"/>
+                  <a:cs typeface="+mn-cs"/>
+                </a:defRPr>
+              </a:pPr>
+              <a:endParaRPr lang="nl-BE"/>
+            </a:p>
+          </c:txPr>
+        </c:title>
+        <c:numFmt formatCode="0.00" sourceLinked="1"/>
+        <c:majorTickMark val="none"/>
+        <c:minorTickMark val="none"/>
+        <c:tickLblPos val="nextTo"/>
+        <c:spPr>
+          <a:noFill/>
+          <a:ln w="9525" cap="flat" cmpd="sng" algn="ctr">
+            <a:solidFill>
+              <a:schemeClr val="tx1">
+                <a:lumMod val="25000"/>
+                <a:lumOff val="75000"/>
+              </a:schemeClr>
+            </a:solidFill>
+            <a:round/>
+          </a:ln>
+          <a:effectLst/>
+        </c:spPr>
+        <c:txPr>
+          <a:bodyPr rot="-60000000" spcFirstLastPara="1" vertOverflow="ellipsis" vert="horz" wrap="square" anchor="ctr" anchorCtr="1"/>
+          <a:lstStyle/>
+          <a:p>
+            <a:pPr>
+              <a:defRPr sz="900" b="0" i="0" u="none" strike="noStrike" kern="1200" baseline="0">
+                <a:solidFill>
+                  <a:schemeClr val="tx1">
+                    <a:lumMod val="65000"/>
+                    <a:lumOff val="35000"/>
+                  </a:schemeClr>
+                </a:solidFill>
+                <a:latin typeface="+mn-lt"/>
+                <a:ea typeface="+mn-ea"/>
+                <a:cs typeface="+mn-cs"/>
+              </a:defRPr>
+            </a:pPr>
+            <a:endParaRPr lang="nl-BE"/>
+          </a:p>
+        </c:txPr>
+        <c:crossAx val="1093690623"/>
+        <c:crosses val="autoZero"/>
+        <c:crossBetween val="midCat"/>
+      </c:valAx>
+      <c:spPr>
+        <a:noFill/>
+        <a:ln>
+          <a:noFill/>
+        </a:ln>
+        <a:effectLst/>
+      </c:spPr>
+    </c:plotArea>
+    <c:plotVisOnly val="1"/>
+    <c:dispBlanksAs val="gap"/>
+    <c:showDLblsOverMax val="0"/>
+  </c:chart>
+  <c:spPr>
+    <a:solidFill>
+      <a:schemeClr val="bg1"/>
+    </a:solidFill>
+    <a:ln w="9525" cap="flat" cmpd="sng" algn="ctr">
+      <a:solidFill>
+        <a:schemeClr val="tx1">
+          <a:lumMod val="15000"/>
+          <a:lumOff val="85000"/>
+        </a:schemeClr>
+      </a:solidFill>
+      <a:round/>
+    </a:ln>
+    <a:effectLst/>
+  </c:spPr>
+  <c:txPr>
+    <a:bodyPr/>
+    <a:lstStyle/>
+    <a:p>
+      <a:pPr>
+        <a:defRPr/>
+      </a:pPr>
+      <a:endParaRPr lang="nl-BE"/>
+    </a:p>
+  </c:txPr>
+  <c:externalData r:id="rId3">
+    <c:autoUpdate val="0"/>
+  </c:externalData>
+</c:chartSpace>
+</file>
+
 <file path=word/charts/colors1.xml><?xml version="1.0" encoding="utf-8"?>
 <cs:colorStyle xmlns:cs="http://schemas.microsoft.com/office/drawing/2012/chartStyle" xmlns:a="http://schemas.openxmlformats.org/drawingml/2006/main" meth="cycle" id="10">
   <a:schemeClr val="accent1"/>
@@ -3784,6 +6313,126 @@
 </cs:colorStyle>
 </file>
 
+<file path=word/charts/colors3.xml><?xml version="1.0" encoding="utf-8"?>
+<cs:colorStyle xmlns:cs="http://schemas.microsoft.com/office/drawing/2012/chartStyle" xmlns:a="http://schemas.openxmlformats.org/drawingml/2006/main" meth="cycle" id="10">
+  <a:schemeClr val="accent1"/>
+  <a:schemeClr val="accent2"/>
+  <a:schemeClr val="accent3"/>
+  <a:schemeClr val="accent4"/>
+  <a:schemeClr val="accent5"/>
+  <a:schemeClr val="accent6"/>
+  <cs:variation/>
+  <cs:variation>
+    <a:lumMod val="60000"/>
+  </cs:variation>
+  <cs:variation>
+    <a:lumMod val="80000"/>
+    <a:lumOff val="20000"/>
+  </cs:variation>
+  <cs:variation>
+    <a:lumMod val="80000"/>
+  </cs:variation>
+  <cs:variation>
+    <a:lumMod val="60000"/>
+    <a:lumOff val="40000"/>
+  </cs:variation>
+  <cs:variation>
+    <a:lumMod val="50000"/>
+  </cs:variation>
+  <cs:variation>
+    <a:lumMod val="70000"/>
+    <a:lumOff val="30000"/>
+  </cs:variation>
+  <cs:variation>
+    <a:lumMod val="70000"/>
+  </cs:variation>
+  <cs:variation>
+    <a:lumMod val="50000"/>
+    <a:lumOff val="50000"/>
+  </cs:variation>
+</cs:colorStyle>
+</file>
+
+<file path=word/charts/colors4.xml><?xml version="1.0" encoding="utf-8"?>
+<cs:colorStyle xmlns:cs="http://schemas.microsoft.com/office/drawing/2012/chartStyle" xmlns:a="http://schemas.openxmlformats.org/drawingml/2006/main" meth="cycle" id="10">
+  <a:schemeClr val="accent1"/>
+  <a:schemeClr val="accent2"/>
+  <a:schemeClr val="accent3"/>
+  <a:schemeClr val="accent4"/>
+  <a:schemeClr val="accent5"/>
+  <a:schemeClr val="accent6"/>
+  <cs:variation/>
+  <cs:variation>
+    <a:lumMod val="60000"/>
+  </cs:variation>
+  <cs:variation>
+    <a:lumMod val="80000"/>
+    <a:lumOff val="20000"/>
+  </cs:variation>
+  <cs:variation>
+    <a:lumMod val="80000"/>
+  </cs:variation>
+  <cs:variation>
+    <a:lumMod val="60000"/>
+    <a:lumOff val="40000"/>
+  </cs:variation>
+  <cs:variation>
+    <a:lumMod val="50000"/>
+  </cs:variation>
+  <cs:variation>
+    <a:lumMod val="70000"/>
+    <a:lumOff val="30000"/>
+  </cs:variation>
+  <cs:variation>
+    <a:lumMod val="70000"/>
+  </cs:variation>
+  <cs:variation>
+    <a:lumMod val="50000"/>
+    <a:lumOff val="50000"/>
+  </cs:variation>
+</cs:colorStyle>
+</file>
+
+<file path=word/charts/colors5.xml><?xml version="1.0" encoding="utf-8"?>
+<cs:colorStyle xmlns:cs="http://schemas.microsoft.com/office/drawing/2012/chartStyle" xmlns:a="http://schemas.openxmlformats.org/drawingml/2006/main" meth="cycle" id="10">
+  <a:schemeClr val="accent1"/>
+  <a:schemeClr val="accent2"/>
+  <a:schemeClr val="accent3"/>
+  <a:schemeClr val="accent4"/>
+  <a:schemeClr val="accent5"/>
+  <a:schemeClr val="accent6"/>
+  <cs:variation/>
+  <cs:variation>
+    <a:lumMod val="60000"/>
+  </cs:variation>
+  <cs:variation>
+    <a:lumMod val="80000"/>
+    <a:lumOff val="20000"/>
+  </cs:variation>
+  <cs:variation>
+    <a:lumMod val="80000"/>
+  </cs:variation>
+  <cs:variation>
+    <a:lumMod val="60000"/>
+    <a:lumOff val="40000"/>
+  </cs:variation>
+  <cs:variation>
+    <a:lumMod val="50000"/>
+  </cs:variation>
+  <cs:variation>
+    <a:lumMod val="70000"/>
+    <a:lumOff val="30000"/>
+  </cs:variation>
+  <cs:variation>
+    <a:lumMod val="70000"/>
+  </cs:variation>
+  <cs:variation>
+    <a:lumMod val="50000"/>
+    <a:lumOff val="50000"/>
+  </cs:variation>
+</cs:colorStyle>
+</file>
+
 <file path=word/charts/style1.xml><?xml version="1.0" encoding="utf-8"?>
 <cs:chartStyle xmlns:cs="http://schemas.microsoft.com/office/drawing/2012/chartStyle" xmlns:a="http://schemas.openxmlformats.org/drawingml/2006/main" id="240">
   <cs:axisTitle>
@@ -4301,6 +6950,1554 @@
 </file>
 
 <file path=word/charts/style2.xml><?xml version="1.0" encoding="utf-8"?>
+<cs:chartStyle xmlns:cs="http://schemas.microsoft.com/office/drawing/2012/chartStyle" xmlns:a="http://schemas.openxmlformats.org/drawingml/2006/main" id="240">
+  <cs:axisTitle>
+    <cs:lnRef idx="0"/>
+    <cs:fillRef idx="0"/>
+    <cs:effectRef idx="0"/>
+    <cs:fontRef idx="minor">
+      <a:schemeClr val="tx1">
+        <a:lumMod val="65000"/>
+        <a:lumOff val="35000"/>
+      </a:schemeClr>
+    </cs:fontRef>
+    <cs:defRPr sz="1000" kern="1200"/>
+  </cs:axisTitle>
+  <cs:categoryAxis>
+    <cs:lnRef idx="0"/>
+    <cs:fillRef idx="0"/>
+    <cs:effectRef idx="0"/>
+    <cs:fontRef idx="minor">
+      <a:schemeClr val="tx1">
+        <a:lumMod val="65000"/>
+        <a:lumOff val="35000"/>
+      </a:schemeClr>
+    </cs:fontRef>
+    <cs:spPr>
+      <a:ln w="9525" cap="flat" cmpd="sng" algn="ctr">
+        <a:solidFill>
+          <a:schemeClr val="tx1">
+            <a:lumMod val="25000"/>
+            <a:lumOff val="75000"/>
+          </a:schemeClr>
+        </a:solidFill>
+        <a:round/>
+      </a:ln>
+    </cs:spPr>
+    <cs:defRPr sz="900" kern="1200"/>
+  </cs:categoryAxis>
+  <cs:chartArea mods="allowNoFillOverride allowNoLineOverride">
+    <cs:lnRef idx="0"/>
+    <cs:fillRef idx="0"/>
+    <cs:effectRef idx="0"/>
+    <cs:fontRef idx="minor">
+      <a:schemeClr val="tx1"/>
+    </cs:fontRef>
+    <cs:spPr>
+      <a:solidFill>
+        <a:schemeClr val="bg1"/>
+      </a:solidFill>
+      <a:ln w="9525" cap="flat" cmpd="sng" algn="ctr">
+        <a:solidFill>
+          <a:schemeClr val="tx1">
+            <a:lumMod val="15000"/>
+            <a:lumOff val="85000"/>
+          </a:schemeClr>
+        </a:solidFill>
+        <a:round/>
+      </a:ln>
+    </cs:spPr>
+    <cs:defRPr sz="1000" kern="1200"/>
+  </cs:chartArea>
+  <cs:dataLabel>
+    <cs:lnRef idx="0"/>
+    <cs:fillRef idx="0"/>
+    <cs:effectRef idx="0"/>
+    <cs:fontRef idx="minor">
+      <a:schemeClr val="tx1">
+        <a:lumMod val="75000"/>
+        <a:lumOff val="25000"/>
+      </a:schemeClr>
+    </cs:fontRef>
+    <cs:defRPr sz="900" kern="1200"/>
+  </cs:dataLabel>
+  <cs:dataLabelCallout>
+    <cs:lnRef idx="0"/>
+    <cs:fillRef idx="0"/>
+    <cs:effectRef idx="0"/>
+    <cs:fontRef idx="minor">
+      <a:schemeClr val="dk1">
+        <a:lumMod val="65000"/>
+        <a:lumOff val="35000"/>
+      </a:schemeClr>
+    </cs:fontRef>
+    <cs:spPr>
+      <a:solidFill>
+        <a:schemeClr val="lt1"/>
+      </a:solidFill>
+      <a:ln>
+        <a:solidFill>
+          <a:schemeClr val="dk1">
+            <a:lumMod val="25000"/>
+            <a:lumOff val="75000"/>
+          </a:schemeClr>
+        </a:solidFill>
+      </a:ln>
+    </cs:spPr>
+    <cs:defRPr sz="900" kern="1200"/>
+    <cs:bodyPr rot="0" spcFirstLastPara="1" vertOverflow="clip" horzOverflow="clip" vert="horz" wrap="square" lIns="36576" tIns="18288" rIns="36576" bIns="18288" anchor="ctr" anchorCtr="1">
+      <a:spAutoFit/>
+    </cs:bodyPr>
+  </cs:dataLabelCallout>
+  <cs:dataPoint>
+    <cs:lnRef idx="0"/>
+    <cs:fillRef idx="1">
+      <cs:styleClr val="auto"/>
+    </cs:fillRef>
+    <cs:effectRef idx="0"/>
+    <cs:fontRef idx="minor">
+      <a:schemeClr val="tx1"/>
+    </cs:fontRef>
+  </cs:dataPoint>
+  <cs:dataPoint3D>
+    <cs:lnRef idx="0"/>
+    <cs:fillRef idx="1">
+      <cs:styleClr val="auto"/>
+    </cs:fillRef>
+    <cs:effectRef idx="0"/>
+    <cs:fontRef idx="minor">
+      <a:schemeClr val="tx1"/>
+    </cs:fontRef>
+  </cs:dataPoint3D>
+  <cs:dataPointLine>
+    <cs:lnRef idx="0">
+      <cs:styleClr val="auto"/>
+    </cs:lnRef>
+    <cs:fillRef idx="1"/>
+    <cs:effectRef idx="0"/>
+    <cs:fontRef idx="minor">
+      <a:schemeClr val="tx1"/>
+    </cs:fontRef>
+    <cs:spPr>
+      <a:ln w="19050" cap="rnd">
+        <a:solidFill>
+          <a:schemeClr val="phClr"/>
+        </a:solidFill>
+        <a:round/>
+      </a:ln>
+    </cs:spPr>
+  </cs:dataPointLine>
+  <cs:dataPointMarker>
+    <cs:lnRef idx="0">
+      <cs:styleClr val="auto"/>
+    </cs:lnRef>
+    <cs:fillRef idx="1">
+      <cs:styleClr val="auto"/>
+    </cs:fillRef>
+    <cs:effectRef idx="0"/>
+    <cs:fontRef idx="minor">
+      <a:schemeClr val="tx1"/>
+    </cs:fontRef>
+    <cs:spPr>
+      <a:ln w="9525">
+        <a:solidFill>
+          <a:schemeClr val="phClr"/>
+        </a:solidFill>
+      </a:ln>
+    </cs:spPr>
+  </cs:dataPointMarker>
+  <cs:dataPointMarkerLayout symbol="circle" size="5"/>
+  <cs:dataPointWireframe>
+    <cs:lnRef idx="0">
+      <cs:styleClr val="auto"/>
+    </cs:lnRef>
+    <cs:fillRef idx="0"/>
+    <cs:effectRef idx="0"/>
+    <cs:fontRef idx="minor">
+      <a:schemeClr val="dk1"/>
+    </cs:fontRef>
+    <cs:spPr>
+      <a:ln w="9525" cap="rnd">
+        <a:solidFill>
+          <a:schemeClr val="phClr"/>
+        </a:solidFill>
+        <a:round/>
+      </a:ln>
+    </cs:spPr>
+  </cs:dataPointWireframe>
+  <cs:dataTable>
+    <cs:lnRef idx="0"/>
+    <cs:fillRef idx="0"/>
+    <cs:effectRef idx="0"/>
+    <cs:fontRef idx="minor">
+      <a:schemeClr val="tx1">
+        <a:lumMod val="65000"/>
+        <a:lumOff val="35000"/>
+      </a:schemeClr>
+    </cs:fontRef>
+    <cs:spPr>
+      <a:noFill/>
+      <a:ln w="9525" cap="flat" cmpd="sng" algn="ctr">
+        <a:solidFill>
+          <a:schemeClr val="tx1">
+            <a:lumMod val="15000"/>
+            <a:lumOff val="85000"/>
+          </a:schemeClr>
+        </a:solidFill>
+        <a:round/>
+      </a:ln>
+    </cs:spPr>
+    <cs:defRPr sz="900" kern="1200"/>
+  </cs:dataTable>
+  <cs:downBar>
+    <cs:lnRef idx="0"/>
+    <cs:fillRef idx="0"/>
+    <cs:effectRef idx="0"/>
+    <cs:fontRef idx="minor">
+      <a:schemeClr val="tx1"/>
+    </cs:fontRef>
+    <cs:spPr>
+      <a:solidFill>
+        <a:schemeClr val="dk1">
+          <a:lumMod val="75000"/>
+          <a:lumOff val="25000"/>
+        </a:schemeClr>
+      </a:solidFill>
+      <a:ln w="9525" cap="flat" cmpd="sng" algn="ctr">
+        <a:solidFill>
+          <a:schemeClr val="tx1">
+            <a:lumMod val="65000"/>
+            <a:lumOff val="35000"/>
+          </a:schemeClr>
+        </a:solidFill>
+        <a:round/>
+      </a:ln>
+    </cs:spPr>
+  </cs:downBar>
+  <cs:dropLine>
+    <cs:lnRef idx="0"/>
+    <cs:fillRef idx="0"/>
+    <cs:effectRef idx="0"/>
+    <cs:fontRef idx="minor">
+      <a:schemeClr val="tx1"/>
+    </cs:fontRef>
+    <cs:spPr>
+      <a:ln w="9525" cap="flat" cmpd="sng" algn="ctr">
+        <a:solidFill>
+          <a:schemeClr val="tx1">
+            <a:lumMod val="35000"/>
+            <a:lumOff val="65000"/>
+          </a:schemeClr>
+        </a:solidFill>
+        <a:round/>
+      </a:ln>
+    </cs:spPr>
+  </cs:dropLine>
+  <cs:errorBar>
+    <cs:lnRef idx="0"/>
+    <cs:fillRef idx="0"/>
+    <cs:effectRef idx="0"/>
+    <cs:fontRef idx="minor">
+      <a:schemeClr val="tx1"/>
+    </cs:fontRef>
+    <cs:spPr>
+      <a:ln w="9525" cap="flat" cmpd="sng" algn="ctr">
+        <a:solidFill>
+          <a:schemeClr val="tx1">
+            <a:lumMod val="65000"/>
+            <a:lumOff val="35000"/>
+          </a:schemeClr>
+        </a:solidFill>
+        <a:round/>
+      </a:ln>
+    </cs:spPr>
+  </cs:errorBar>
+  <cs:floor>
+    <cs:lnRef idx="0"/>
+    <cs:fillRef idx="0"/>
+    <cs:effectRef idx="0"/>
+    <cs:fontRef idx="minor">
+      <a:schemeClr val="tx1"/>
+    </cs:fontRef>
+    <cs:spPr>
+      <a:noFill/>
+      <a:ln>
+        <a:noFill/>
+      </a:ln>
+    </cs:spPr>
+  </cs:floor>
+  <cs:gridlineMajor>
+    <cs:lnRef idx="0"/>
+    <cs:fillRef idx="0"/>
+    <cs:effectRef idx="0"/>
+    <cs:fontRef idx="minor">
+      <a:schemeClr val="tx1"/>
+    </cs:fontRef>
+    <cs:spPr>
+      <a:ln w="9525" cap="flat" cmpd="sng" algn="ctr">
+        <a:solidFill>
+          <a:schemeClr val="tx1">
+            <a:lumMod val="15000"/>
+            <a:lumOff val="85000"/>
+          </a:schemeClr>
+        </a:solidFill>
+        <a:round/>
+      </a:ln>
+    </cs:spPr>
+  </cs:gridlineMajor>
+  <cs:gridlineMinor>
+    <cs:lnRef idx="0"/>
+    <cs:fillRef idx="0"/>
+    <cs:effectRef idx="0"/>
+    <cs:fontRef idx="minor">
+      <a:schemeClr val="tx1"/>
+    </cs:fontRef>
+    <cs:spPr>
+      <a:ln w="9525" cap="flat" cmpd="sng" algn="ctr">
+        <a:solidFill>
+          <a:schemeClr val="tx1">
+            <a:lumMod val="5000"/>
+            <a:lumOff val="95000"/>
+          </a:schemeClr>
+        </a:solidFill>
+        <a:round/>
+      </a:ln>
+    </cs:spPr>
+  </cs:gridlineMinor>
+  <cs:hiLoLine>
+    <cs:lnRef idx="0"/>
+    <cs:fillRef idx="0"/>
+    <cs:effectRef idx="0"/>
+    <cs:fontRef idx="minor">
+      <a:schemeClr val="tx1"/>
+    </cs:fontRef>
+    <cs:spPr>
+      <a:ln w="9525" cap="flat" cmpd="sng" algn="ctr">
+        <a:solidFill>
+          <a:schemeClr val="tx1">
+            <a:lumMod val="50000"/>
+            <a:lumOff val="50000"/>
+          </a:schemeClr>
+        </a:solidFill>
+        <a:round/>
+      </a:ln>
+    </cs:spPr>
+  </cs:hiLoLine>
+  <cs:leaderLine>
+    <cs:lnRef idx="0"/>
+    <cs:fillRef idx="0"/>
+    <cs:effectRef idx="0"/>
+    <cs:fontRef idx="minor">
+      <a:schemeClr val="tx1"/>
+    </cs:fontRef>
+    <cs:spPr>
+      <a:ln w="9525" cap="flat" cmpd="sng" algn="ctr">
+        <a:solidFill>
+          <a:schemeClr val="tx1">
+            <a:lumMod val="35000"/>
+            <a:lumOff val="65000"/>
+          </a:schemeClr>
+        </a:solidFill>
+        <a:round/>
+      </a:ln>
+    </cs:spPr>
+  </cs:leaderLine>
+  <cs:legend>
+    <cs:lnRef idx="0"/>
+    <cs:fillRef idx="0"/>
+    <cs:effectRef idx="0"/>
+    <cs:fontRef idx="minor">
+      <a:schemeClr val="tx1">
+        <a:lumMod val="65000"/>
+        <a:lumOff val="35000"/>
+      </a:schemeClr>
+    </cs:fontRef>
+    <cs:defRPr sz="900" kern="1200"/>
+  </cs:legend>
+  <cs:plotArea mods="allowNoFillOverride allowNoLineOverride">
+    <cs:lnRef idx="0"/>
+    <cs:fillRef idx="0"/>
+    <cs:effectRef idx="0"/>
+    <cs:fontRef idx="minor">
+      <a:schemeClr val="tx1"/>
+    </cs:fontRef>
+  </cs:plotArea>
+  <cs:plotArea3D mods="allowNoFillOverride allowNoLineOverride">
+    <cs:lnRef idx="0"/>
+    <cs:fillRef idx="0"/>
+    <cs:effectRef idx="0"/>
+    <cs:fontRef idx="minor">
+      <a:schemeClr val="tx1"/>
+    </cs:fontRef>
+  </cs:plotArea3D>
+  <cs:seriesAxis>
+    <cs:lnRef idx="0"/>
+    <cs:fillRef idx="0"/>
+    <cs:effectRef idx="0"/>
+    <cs:fontRef idx="minor">
+      <a:schemeClr val="tx1">
+        <a:lumMod val="65000"/>
+        <a:lumOff val="35000"/>
+      </a:schemeClr>
+    </cs:fontRef>
+    <cs:defRPr sz="900" kern="1200"/>
+  </cs:seriesAxis>
+  <cs:seriesLine>
+    <cs:lnRef idx="0"/>
+    <cs:fillRef idx="0"/>
+    <cs:effectRef idx="0"/>
+    <cs:fontRef idx="minor">
+      <a:schemeClr val="tx1"/>
+    </cs:fontRef>
+    <cs:spPr>
+      <a:ln w="9525" cap="flat" cmpd="sng" algn="ctr">
+        <a:solidFill>
+          <a:schemeClr val="tx1">
+            <a:lumMod val="35000"/>
+            <a:lumOff val="65000"/>
+          </a:schemeClr>
+        </a:solidFill>
+        <a:round/>
+      </a:ln>
+    </cs:spPr>
+  </cs:seriesLine>
+  <cs:title>
+    <cs:lnRef idx="0"/>
+    <cs:fillRef idx="0"/>
+    <cs:effectRef idx="0"/>
+    <cs:fontRef idx="minor">
+      <a:schemeClr val="tx1">
+        <a:lumMod val="65000"/>
+        <a:lumOff val="35000"/>
+      </a:schemeClr>
+    </cs:fontRef>
+    <cs:defRPr sz="1400" b="0" kern="1200" spc="0" baseline="0"/>
+  </cs:title>
+  <cs:trendline>
+    <cs:lnRef idx="0">
+      <cs:styleClr val="auto"/>
+    </cs:lnRef>
+    <cs:fillRef idx="0"/>
+    <cs:effectRef idx="0"/>
+    <cs:fontRef idx="minor">
+      <a:schemeClr val="tx1"/>
+    </cs:fontRef>
+    <cs:spPr>
+      <a:ln w="19050" cap="rnd">
+        <a:solidFill>
+          <a:schemeClr val="phClr"/>
+        </a:solidFill>
+        <a:prstDash val="sysDot"/>
+      </a:ln>
+    </cs:spPr>
+  </cs:trendline>
+  <cs:trendlineLabel>
+    <cs:lnRef idx="0"/>
+    <cs:fillRef idx="0"/>
+    <cs:effectRef idx="0"/>
+    <cs:fontRef idx="minor">
+      <a:schemeClr val="tx1">
+        <a:lumMod val="65000"/>
+        <a:lumOff val="35000"/>
+      </a:schemeClr>
+    </cs:fontRef>
+    <cs:defRPr sz="900" kern="1200"/>
+  </cs:trendlineLabel>
+  <cs:upBar>
+    <cs:lnRef idx="0"/>
+    <cs:fillRef idx="0"/>
+    <cs:effectRef idx="0"/>
+    <cs:fontRef idx="minor">
+      <a:schemeClr val="tx1"/>
+    </cs:fontRef>
+    <cs:spPr>
+      <a:solidFill>
+        <a:schemeClr val="lt1"/>
+      </a:solidFill>
+      <a:ln w="9525" cap="flat" cmpd="sng" algn="ctr">
+        <a:solidFill>
+          <a:schemeClr val="tx1">
+            <a:lumMod val="65000"/>
+            <a:lumOff val="35000"/>
+          </a:schemeClr>
+        </a:solidFill>
+        <a:round/>
+      </a:ln>
+    </cs:spPr>
+  </cs:upBar>
+  <cs:valueAxis>
+    <cs:lnRef idx="0"/>
+    <cs:fillRef idx="0"/>
+    <cs:effectRef idx="0"/>
+    <cs:fontRef idx="minor">
+      <a:schemeClr val="tx1">
+        <a:lumMod val="65000"/>
+        <a:lumOff val="35000"/>
+      </a:schemeClr>
+    </cs:fontRef>
+    <cs:spPr>
+      <a:ln w="9525" cap="flat" cmpd="sng" algn="ctr">
+        <a:solidFill>
+          <a:schemeClr val="tx1">
+            <a:lumMod val="25000"/>
+            <a:lumOff val="75000"/>
+          </a:schemeClr>
+        </a:solidFill>
+        <a:round/>
+      </a:ln>
+    </cs:spPr>
+    <cs:defRPr sz="900" kern="1200"/>
+  </cs:valueAxis>
+  <cs:wall>
+    <cs:lnRef idx="0"/>
+    <cs:fillRef idx="0"/>
+    <cs:effectRef idx="0"/>
+    <cs:fontRef idx="minor">
+      <a:schemeClr val="tx1"/>
+    </cs:fontRef>
+    <cs:spPr>
+      <a:noFill/>
+      <a:ln>
+        <a:noFill/>
+      </a:ln>
+    </cs:spPr>
+  </cs:wall>
+</cs:chartStyle>
+</file>
+
+<file path=word/charts/style3.xml><?xml version="1.0" encoding="utf-8"?>
+<cs:chartStyle xmlns:cs="http://schemas.microsoft.com/office/drawing/2012/chartStyle" xmlns:a="http://schemas.openxmlformats.org/drawingml/2006/main" id="240">
+  <cs:axisTitle>
+    <cs:lnRef idx="0"/>
+    <cs:fillRef idx="0"/>
+    <cs:effectRef idx="0"/>
+    <cs:fontRef idx="minor">
+      <a:schemeClr val="tx1">
+        <a:lumMod val="65000"/>
+        <a:lumOff val="35000"/>
+      </a:schemeClr>
+    </cs:fontRef>
+    <cs:defRPr sz="1000" kern="1200"/>
+  </cs:axisTitle>
+  <cs:categoryAxis>
+    <cs:lnRef idx="0"/>
+    <cs:fillRef idx="0"/>
+    <cs:effectRef idx="0"/>
+    <cs:fontRef idx="minor">
+      <a:schemeClr val="tx1">
+        <a:lumMod val="65000"/>
+        <a:lumOff val="35000"/>
+      </a:schemeClr>
+    </cs:fontRef>
+    <cs:spPr>
+      <a:ln w="9525" cap="flat" cmpd="sng" algn="ctr">
+        <a:solidFill>
+          <a:schemeClr val="tx1">
+            <a:lumMod val="25000"/>
+            <a:lumOff val="75000"/>
+          </a:schemeClr>
+        </a:solidFill>
+        <a:round/>
+      </a:ln>
+    </cs:spPr>
+    <cs:defRPr sz="900" kern="1200"/>
+  </cs:categoryAxis>
+  <cs:chartArea mods="allowNoFillOverride allowNoLineOverride">
+    <cs:lnRef idx="0"/>
+    <cs:fillRef idx="0"/>
+    <cs:effectRef idx="0"/>
+    <cs:fontRef idx="minor">
+      <a:schemeClr val="tx1"/>
+    </cs:fontRef>
+    <cs:spPr>
+      <a:solidFill>
+        <a:schemeClr val="bg1"/>
+      </a:solidFill>
+      <a:ln w="9525" cap="flat" cmpd="sng" algn="ctr">
+        <a:solidFill>
+          <a:schemeClr val="tx1">
+            <a:lumMod val="15000"/>
+            <a:lumOff val="85000"/>
+          </a:schemeClr>
+        </a:solidFill>
+        <a:round/>
+      </a:ln>
+    </cs:spPr>
+    <cs:defRPr sz="1000" kern="1200"/>
+  </cs:chartArea>
+  <cs:dataLabel>
+    <cs:lnRef idx="0"/>
+    <cs:fillRef idx="0"/>
+    <cs:effectRef idx="0"/>
+    <cs:fontRef idx="minor">
+      <a:schemeClr val="tx1">
+        <a:lumMod val="75000"/>
+        <a:lumOff val="25000"/>
+      </a:schemeClr>
+    </cs:fontRef>
+    <cs:defRPr sz="900" kern="1200"/>
+  </cs:dataLabel>
+  <cs:dataLabelCallout>
+    <cs:lnRef idx="0"/>
+    <cs:fillRef idx="0"/>
+    <cs:effectRef idx="0"/>
+    <cs:fontRef idx="minor">
+      <a:schemeClr val="dk1">
+        <a:lumMod val="65000"/>
+        <a:lumOff val="35000"/>
+      </a:schemeClr>
+    </cs:fontRef>
+    <cs:spPr>
+      <a:solidFill>
+        <a:schemeClr val="lt1"/>
+      </a:solidFill>
+      <a:ln>
+        <a:solidFill>
+          <a:schemeClr val="dk1">
+            <a:lumMod val="25000"/>
+            <a:lumOff val="75000"/>
+          </a:schemeClr>
+        </a:solidFill>
+      </a:ln>
+    </cs:spPr>
+    <cs:defRPr sz="900" kern="1200"/>
+    <cs:bodyPr rot="0" spcFirstLastPara="1" vertOverflow="clip" horzOverflow="clip" vert="horz" wrap="square" lIns="36576" tIns="18288" rIns="36576" bIns="18288" anchor="ctr" anchorCtr="1">
+      <a:spAutoFit/>
+    </cs:bodyPr>
+  </cs:dataLabelCallout>
+  <cs:dataPoint>
+    <cs:lnRef idx="0"/>
+    <cs:fillRef idx="1">
+      <cs:styleClr val="auto"/>
+    </cs:fillRef>
+    <cs:effectRef idx="0"/>
+    <cs:fontRef idx="minor">
+      <a:schemeClr val="tx1"/>
+    </cs:fontRef>
+  </cs:dataPoint>
+  <cs:dataPoint3D>
+    <cs:lnRef idx="0"/>
+    <cs:fillRef idx="1">
+      <cs:styleClr val="auto"/>
+    </cs:fillRef>
+    <cs:effectRef idx="0"/>
+    <cs:fontRef idx="minor">
+      <a:schemeClr val="tx1"/>
+    </cs:fontRef>
+  </cs:dataPoint3D>
+  <cs:dataPointLine>
+    <cs:lnRef idx="0">
+      <cs:styleClr val="auto"/>
+    </cs:lnRef>
+    <cs:fillRef idx="1"/>
+    <cs:effectRef idx="0"/>
+    <cs:fontRef idx="minor">
+      <a:schemeClr val="tx1"/>
+    </cs:fontRef>
+    <cs:spPr>
+      <a:ln w="19050" cap="rnd">
+        <a:solidFill>
+          <a:schemeClr val="phClr"/>
+        </a:solidFill>
+        <a:round/>
+      </a:ln>
+    </cs:spPr>
+  </cs:dataPointLine>
+  <cs:dataPointMarker>
+    <cs:lnRef idx="0">
+      <cs:styleClr val="auto"/>
+    </cs:lnRef>
+    <cs:fillRef idx="1">
+      <cs:styleClr val="auto"/>
+    </cs:fillRef>
+    <cs:effectRef idx="0"/>
+    <cs:fontRef idx="minor">
+      <a:schemeClr val="tx1"/>
+    </cs:fontRef>
+    <cs:spPr>
+      <a:ln w="9525">
+        <a:solidFill>
+          <a:schemeClr val="phClr"/>
+        </a:solidFill>
+      </a:ln>
+    </cs:spPr>
+  </cs:dataPointMarker>
+  <cs:dataPointMarkerLayout symbol="circle" size="5"/>
+  <cs:dataPointWireframe>
+    <cs:lnRef idx="0">
+      <cs:styleClr val="auto"/>
+    </cs:lnRef>
+    <cs:fillRef idx="0"/>
+    <cs:effectRef idx="0"/>
+    <cs:fontRef idx="minor">
+      <a:schemeClr val="dk1"/>
+    </cs:fontRef>
+    <cs:spPr>
+      <a:ln w="9525" cap="rnd">
+        <a:solidFill>
+          <a:schemeClr val="phClr"/>
+        </a:solidFill>
+        <a:round/>
+      </a:ln>
+    </cs:spPr>
+  </cs:dataPointWireframe>
+  <cs:dataTable>
+    <cs:lnRef idx="0"/>
+    <cs:fillRef idx="0"/>
+    <cs:effectRef idx="0"/>
+    <cs:fontRef idx="minor">
+      <a:schemeClr val="tx1">
+        <a:lumMod val="65000"/>
+        <a:lumOff val="35000"/>
+      </a:schemeClr>
+    </cs:fontRef>
+    <cs:spPr>
+      <a:noFill/>
+      <a:ln w="9525" cap="flat" cmpd="sng" algn="ctr">
+        <a:solidFill>
+          <a:schemeClr val="tx1">
+            <a:lumMod val="15000"/>
+            <a:lumOff val="85000"/>
+          </a:schemeClr>
+        </a:solidFill>
+        <a:round/>
+      </a:ln>
+    </cs:spPr>
+    <cs:defRPr sz="900" kern="1200"/>
+  </cs:dataTable>
+  <cs:downBar>
+    <cs:lnRef idx="0"/>
+    <cs:fillRef idx="0"/>
+    <cs:effectRef idx="0"/>
+    <cs:fontRef idx="minor">
+      <a:schemeClr val="tx1"/>
+    </cs:fontRef>
+    <cs:spPr>
+      <a:solidFill>
+        <a:schemeClr val="dk1">
+          <a:lumMod val="75000"/>
+          <a:lumOff val="25000"/>
+        </a:schemeClr>
+      </a:solidFill>
+      <a:ln w="9525" cap="flat" cmpd="sng" algn="ctr">
+        <a:solidFill>
+          <a:schemeClr val="tx1">
+            <a:lumMod val="65000"/>
+            <a:lumOff val="35000"/>
+          </a:schemeClr>
+        </a:solidFill>
+        <a:round/>
+      </a:ln>
+    </cs:spPr>
+  </cs:downBar>
+  <cs:dropLine>
+    <cs:lnRef idx="0"/>
+    <cs:fillRef idx="0"/>
+    <cs:effectRef idx="0"/>
+    <cs:fontRef idx="minor">
+      <a:schemeClr val="tx1"/>
+    </cs:fontRef>
+    <cs:spPr>
+      <a:ln w="9525" cap="flat" cmpd="sng" algn="ctr">
+        <a:solidFill>
+          <a:schemeClr val="tx1">
+            <a:lumMod val="35000"/>
+            <a:lumOff val="65000"/>
+          </a:schemeClr>
+        </a:solidFill>
+        <a:round/>
+      </a:ln>
+    </cs:spPr>
+  </cs:dropLine>
+  <cs:errorBar>
+    <cs:lnRef idx="0"/>
+    <cs:fillRef idx="0"/>
+    <cs:effectRef idx="0"/>
+    <cs:fontRef idx="minor">
+      <a:schemeClr val="tx1"/>
+    </cs:fontRef>
+    <cs:spPr>
+      <a:ln w="9525" cap="flat" cmpd="sng" algn="ctr">
+        <a:solidFill>
+          <a:schemeClr val="tx1">
+            <a:lumMod val="65000"/>
+            <a:lumOff val="35000"/>
+          </a:schemeClr>
+        </a:solidFill>
+        <a:round/>
+      </a:ln>
+    </cs:spPr>
+  </cs:errorBar>
+  <cs:floor>
+    <cs:lnRef idx="0"/>
+    <cs:fillRef idx="0"/>
+    <cs:effectRef idx="0"/>
+    <cs:fontRef idx="minor">
+      <a:schemeClr val="tx1"/>
+    </cs:fontRef>
+    <cs:spPr>
+      <a:noFill/>
+      <a:ln>
+        <a:noFill/>
+      </a:ln>
+    </cs:spPr>
+  </cs:floor>
+  <cs:gridlineMajor>
+    <cs:lnRef idx="0"/>
+    <cs:fillRef idx="0"/>
+    <cs:effectRef idx="0"/>
+    <cs:fontRef idx="minor">
+      <a:schemeClr val="tx1"/>
+    </cs:fontRef>
+    <cs:spPr>
+      <a:ln w="9525" cap="flat" cmpd="sng" algn="ctr">
+        <a:solidFill>
+          <a:schemeClr val="tx1">
+            <a:lumMod val="15000"/>
+            <a:lumOff val="85000"/>
+          </a:schemeClr>
+        </a:solidFill>
+        <a:round/>
+      </a:ln>
+    </cs:spPr>
+  </cs:gridlineMajor>
+  <cs:gridlineMinor>
+    <cs:lnRef idx="0"/>
+    <cs:fillRef idx="0"/>
+    <cs:effectRef idx="0"/>
+    <cs:fontRef idx="minor">
+      <a:schemeClr val="tx1"/>
+    </cs:fontRef>
+    <cs:spPr>
+      <a:ln w="9525" cap="flat" cmpd="sng" algn="ctr">
+        <a:solidFill>
+          <a:schemeClr val="tx1">
+            <a:lumMod val="5000"/>
+            <a:lumOff val="95000"/>
+          </a:schemeClr>
+        </a:solidFill>
+        <a:round/>
+      </a:ln>
+    </cs:spPr>
+  </cs:gridlineMinor>
+  <cs:hiLoLine>
+    <cs:lnRef idx="0"/>
+    <cs:fillRef idx="0"/>
+    <cs:effectRef idx="0"/>
+    <cs:fontRef idx="minor">
+      <a:schemeClr val="tx1"/>
+    </cs:fontRef>
+    <cs:spPr>
+      <a:ln w="9525" cap="flat" cmpd="sng" algn="ctr">
+        <a:solidFill>
+          <a:schemeClr val="tx1">
+            <a:lumMod val="50000"/>
+            <a:lumOff val="50000"/>
+          </a:schemeClr>
+        </a:solidFill>
+        <a:round/>
+      </a:ln>
+    </cs:spPr>
+  </cs:hiLoLine>
+  <cs:leaderLine>
+    <cs:lnRef idx="0"/>
+    <cs:fillRef idx="0"/>
+    <cs:effectRef idx="0"/>
+    <cs:fontRef idx="minor">
+      <a:schemeClr val="tx1"/>
+    </cs:fontRef>
+    <cs:spPr>
+      <a:ln w="9525" cap="flat" cmpd="sng" algn="ctr">
+        <a:solidFill>
+          <a:schemeClr val="tx1">
+            <a:lumMod val="35000"/>
+            <a:lumOff val="65000"/>
+          </a:schemeClr>
+        </a:solidFill>
+        <a:round/>
+      </a:ln>
+    </cs:spPr>
+  </cs:leaderLine>
+  <cs:legend>
+    <cs:lnRef idx="0"/>
+    <cs:fillRef idx="0"/>
+    <cs:effectRef idx="0"/>
+    <cs:fontRef idx="minor">
+      <a:schemeClr val="tx1">
+        <a:lumMod val="65000"/>
+        <a:lumOff val="35000"/>
+      </a:schemeClr>
+    </cs:fontRef>
+    <cs:defRPr sz="900" kern="1200"/>
+  </cs:legend>
+  <cs:plotArea mods="allowNoFillOverride allowNoLineOverride">
+    <cs:lnRef idx="0"/>
+    <cs:fillRef idx="0"/>
+    <cs:effectRef idx="0"/>
+    <cs:fontRef idx="minor">
+      <a:schemeClr val="tx1"/>
+    </cs:fontRef>
+  </cs:plotArea>
+  <cs:plotArea3D mods="allowNoFillOverride allowNoLineOverride">
+    <cs:lnRef idx="0"/>
+    <cs:fillRef idx="0"/>
+    <cs:effectRef idx="0"/>
+    <cs:fontRef idx="minor">
+      <a:schemeClr val="tx1"/>
+    </cs:fontRef>
+  </cs:plotArea3D>
+  <cs:seriesAxis>
+    <cs:lnRef idx="0"/>
+    <cs:fillRef idx="0"/>
+    <cs:effectRef idx="0"/>
+    <cs:fontRef idx="minor">
+      <a:schemeClr val="tx1">
+        <a:lumMod val="65000"/>
+        <a:lumOff val="35000"/>
+      </a:schemeClr>
+    </cs:fontRef>
+    <cs:defRPr sz="900" kern="1200"/>
+  </cs:seriesAxis>
+  <cs:seriesLine>
+    <cs:lnRef idx="0"/>
+    <cs:fillRef idx="0"/>
+    <cs:effectRef idx="0"/>
+    <cs:fontRef idx="minor">
+      <a:schemeClr val="tx1"/>
+    </cs:fontRef>
+    <cs:spPr>
+      <a:ln w="9525" cap="flat" cmpd="sng" algn="ctr">
+        <a:solidFill>
+          <a:schemeClr val="tx1">
+            <a:lumMod val="35000"/>
+            <a:lumOff val="65000"/>
+          </a:schemeClr>
+        </a:solidFill>
+        <a:round/>
+      </a:ln>
+    </cs:spPr>
+  </cs:seriesLine>
+  <cs:title>
+    <cs:lnRef idx="0"/>
+    <cs:fillRef idx="0"/>
+    <cs:effectRef idx="0"/>
+    <cs:fontRef idx="minor">
+      <a:schemeClr val="tx1">
+        <a:lumMod val="65000"/>
+        <a:lumOff val="35000"/>
+      </a:schemeClr>
+    </cs:fontRef>
+    <cs:defRPr sz="1400" b="0" kern="1200" spc="0" baseline="0"/>
+  </cs:title>
+  <cs:trendline>
+    <cs:lnRef idx="0">
+      <cs:styleClr val="auto"/>
+    </cs:lnRef>
+    <cs:fillRef idx="0"/>
+    <cs:effectRef idx="0"/>
+    <cs:fontRef idx="minor">
+      <a:schemeClr val="tx1"/>
+    </cs:fontRef>
+    <cs:spPr>
+      <a:ln w="19050" cap="rnd">
+        <a:solidFill>
+          <a:schemeClr val="phClr"/>
+        </a:solidFill>
+        <a:prstDash val="sysDot"/>
+      </a:ln>
+    </cs:spPr>
+  </cs:trendline>
+  <cs:trendlineLabel>
+    <cs:lnRef idx="0"/>
+    <cs:fillRef idx="0"/>
+    <cs:effectRef idx="0"/>
+    <cs:fontRef idx="minor">
+      <a:schemeClr val="tx1">
+        <a:lumMod val="65000"/>
+        <a:lumOff val="35000"/>
+      </a:schemeClr>
+    </cs:fontRef>
+    <cs:defRPr sz="900" kern="1200"/>
+  </cs:trendlineLabel>
+  <cs:upBar>
+    <cs:lnRef idx="0"/>
+    <cs:fillRef idx="0"/>
+    <cs:effectRef idx="0"/>
+    <cs:fontRef idx="minor">
+      <a:schemeClr val="tx1"/>
+    </cs:fontRef>
+    <cs:spPr>
+      <a:solidFill>
+        <a:schemeClr val="lt1"/>
+      </a:solidFill>
+      <a:ln w="9525" cap="flat" cmpd="sng" algn="ctr">
+        <a:solidFill>
+          <a:schemeClr val="tx1">
+            <a:lumMod val="65000"/>
+            <a:lumOff val="35000"/>
+          </a:schemeClr>
+        </a:solidFill>
+        <a:round/>
+      </a:ln>
+    </cs:spPr>
+  </cs:upBar>
+  <cs:valueAxis>
+    <cs:lnRef idx="0"/>
+    <cs:fillRef idx="0"/>
+    <cs:effectRef idx="0"/>
+    <cs:fontRef idx="minor">
+      <a:schemeClr val="tx1">
+        <a:lumMod val="65000"/>
+        <a:lumOff val="35000"/>
+      </a:schemeClr>
+    </cs:fontRef>
+    <cs:spPr>
+      <a:ln w="9525" cap="flat" cmpd="sng" algn="ctr">
+        <a:solidFill>
+          <a:schemeClr val="tx1">
+            <a:lumMod val="25000"/>
+            <a:lumOff val="75000"/>
+          </a:schemeClr>
+        </a:solidFill>
+        <a:round/>
+      </a:ln>
+    </cs:spPr>
+    <cs:defRPr sz="900" kern="1200"/>
+  </cs:valueAxis>
+  <cs:wall>
+    <cs:lnRef idx="0"/>
+    <cs:fillRef idx="0"/>
+    <cs:effectRef idx="0"/>
+    <cs:fontRef idx="minor">
+      <a:schemeClr val="tx1"/>
+    </cs:fontRef>
+    <cs:spPr>
+      <a:noFill/>
+      <a:ln>
+        <a:noFill/>
+      </a:ln>
+    </cs:spPr>
+  </cs:wall>
+</cs:chartStyle>
+</file>
+
+<file path=word/charts/style4.xml><?xml version="1.0" encoding="utf-8"?>
+<cs:chartStyle xmlns:cs="http://schemas.microsoft.com/office/drawing/2012/chartStyle" xmlns:a="http://schemas.openxmlformats.org/drawingml/2006/main" id="240">
+  <cs:axisTitle>
+    <cs:lnRef idx="0"/>
+    <cs:fillRef idx="0"/>
+    <cs:effectRef idx="0"/>
+    <cs:fontRef idx="minor">
+      <a:schemeClr val="tx1">
+        <a:lumMod val="65000"/>
+        <a:lumOff val="35000"/>
+      </a:schemeClr>
+    </cs:fontRef>
+    <cs:defRPr sz="1000" kern="1200"/>
+  </cs:axisTitle>
+  <cs:categoryAxis>
+    <cs:lnRef idx="0"/>
+    <cs:fillRef idx="0"/>
+    <cs:effectRef idx="0"/>
+    <cs:fontRef idx="minor">
+      <a:schemeClr val="tx1">
+        <a:lumMod val="65000"/>
+        <a:lumOff val="35000"/>
+      </a:schemeClr>
+    </cs:fontRef>
+    <cs:spPr>
+      <a:ln w="9525" cap="flat" cmpd="sng" algn="ctr">
+        <a:solidFill>
+          <a:schemeClr val="tx1">
+            <a:lumMod val="25000"/>
+            <a:lumOff val="75000"/>
+          </a:schemeClr>
+        </a:solidFill>
+        <a:round/>
+      </a:ln>
+    </cs:spPr>
+    <cs:defRPr sz="900" kern="1200"/>
+  </cs:categoryAxis>
+  <cs:chartArea mods="allowNoFillOverride allowNoLineOverride">
+    <cs:lnRef idx="0"/>
+    <cs:fillRef idx="0"/>
+    <cs:effectRef idx="0"/>
+    <cs:fontRef idx="minor">
+      <a:schemeClr val="tx1"/>
+    </cs:fontRef>
+    <cs:spPr>
+      <a:solidFill>
+        <a:schemeClr val="bg1"/>
+      </a:solidFill>
+      <a:ln w="9525" cap="flat" cmpd="sng" algn="ctr">
+        <a:solidFill>
+          <a:schemeClr val="tx1">
+            <a:lumMod val="15000"/>
+            <a:lumOff val="85000"/>
+          </a:schemeClr>
+        </a:solidFill>
+        <a:round/>
+      </a:ln>
+    </cs:spPr>
+    <cs:defRPr sz="1000" kern="1200"/>
+  </cs:chartArea>
+  <cs:dataLabel>
+    <cs:lnRef idx="0"/>
+    <cs:fillRef idx="0"/>
+    <cs:effectRef idx="0"/>
+    <cs:fontRef idx="minor">
+      <a:schemeClr val="tx1">
+        <a:lumMod val="75000"/>
+        <a:lumOff val="25000"/>
+      </a:schemeClr>
+    </cs:fontRef>
+    <cs:defRPr sz="900" kern="1200"/>
+  </cs:dataLabel>
+  <cs:dataLabelCallout>
+    <cs:lnRef idx="0"/>
+    <cs:fillRef idx="0"/>
+    <cs:effectRef idx="0"/>
+    <cs:fontRef idx="minor">
+      <a:schemeClr val="dk1">
+        <a:lumMod val="65000"/>
+        <a:lumOff val="35000"/>
+      </a:schemeClr>
+    </cs:fontRef>
+    <cs:spPr>
+      <a:solidFill>
+        <a:schemeClr val="lt1"/>
+      </a:solidFill>
+      <a:ln>
+        <a:solidFill>
+          <a:schemeClr val="dk1">
+            <a:lumMod val="25000"/>
+            <a:lumOff val="75000"/>
+          </a:schemeClr>
+        </a:solidFill>
+      </a:ln>
+    </cs:spPr>
+    <cs:defRPr sz="900" kern="1200"/>
+    <cs:bodyPr rot="0" spcFirstLastPara="1" vertOverflow="clip" horzOverflow="clip" vert="horz" wrap="square" lIns="36576" tIns="18288" rIns="36576" bIns="18288" anchor="ctr" anchorCtr="1">
+      <a:spAutoFit/>
+    </cs:bodyPr>
+  </cs:dataLabelCallout>
+  <cs:dataPoint>
+    <cs:lnRef idx="0"/>
+    <cs:fillRef idx="1">
+      <cs:styleClr val="auto"/>
+    </cs:fillRef>
+    <cs:effectRef idx="0"/>
+    <cs:fontRef idx="minor">
+      <a:schemeClr val="tx1"/>
+    </cs:fontRef>
+  </cs:dataPoint>
+  <cs:dataPoint3D>
+    <cs:lnRef idx="0"/>
+    <cs:fillRef idx="1">
+      <cs:styleClr val="auto"/>
+    </cs:fillRef>
+    <cs:effectRef idx="0"/>
+    <cs:fontRef idx="minor">
+      <a:schemeClr val="tx1"/>
+    </cs:fontRef>
+  </cs:dataPoint3D>
+  <cs:dataPointLine>
+    <cs:lnRef idx="0">
+      <cs:styleClr val="auto"/>
+    </cs:lnRef>
+    <cs:fillRef idx="1"/>
+    <cs:effectRef idx="0"/>
+    <cs:fontRef idx="minor">
+      <a:schemeClr val="tx1"/>
+    </cs:fontRef>
+    <cs:spPr>
+      <a:ln w="19050" cap="rnd">
+        <a:solidFill>
+          <a:schemeClr val="phClr"/>
+        </a:solidFill>
+        <a:round/>
+      </a:ln>
+    </cs:spPr>
+  </cs:dataPointLine>
+  <cs:dataPointMarker>
+    <cs:lnRef idx="0">
+      <cs:styleClr val="auto"/>
+    </cs:lnRef>
+    <cs:fillRef idx="1">
+      <cs:styleClr val="auto"/>
+    </cs:fillRef>
+    <cs:effectRef idx="0"/>
+    <cs:fontRef idx="minor">
+      <a:schemeClr val="tx1"/>
+    </cs:fontRef>
+    <cs:spPr>
+      <a:ln w="9525">
+        <a:solidFill>
+          <a:schemeClr val="phClr"/>
+        </a:solidFill>
+      </a:ln>
+    </cs:spPr>
+  </cs:dataPointMarker>
+  <cs:dataPointMarkerLayout symbol="circle" size="5"/>
+  <cs:dataPointWireframe>
+    <cs:lnRef idx="0">
+      <cs:styleClr val="auto"/>
+    </cs:lnRef>
+    <cs:fillRef idx="0"/>
+    <cs:effectRef idx="0"/>
+    <cs:fontRef idx="minor">
+      <a:schemeClr val="dk1"/>
+    </cs:fontRef>
+    <cs:spPr>
+      <a:ln w="9525" cap="rnd">
+        <a:solidFill>
+          <a:schemeClr val="phClr"/>
+        </a:solidFill>
+        <a:round/>
+      </a:ln>
+    </cs:spPr>
+  </cs:dataPointWireframe>
+  <cs:dataTable>
+    <cs:lnRef idx="0"/>
+    <cs:fillRef idx="0"/>
+    <cs:effectRef idx="0"/>
+    <cs:fontRef idx="minor">
+      <a:schemeClr val="tx1">
+        <a:lumMod val="65000"/>
+        <a:lumOff val="35000"/>
+      </a:schemeClr>
+    </cs:fontRef>
+    <cs:spPr>
+      <a:noFill/>
+      <a:ln w="9525" cap="flat" cmpd="sng" algn="ctr">
+        <a:solidFill>
+          <a:schemeClr val="tx1">
+            <a:lumMod val="15000"/>
+            <a:lumOff val="85000"/>
+          </a:schemeClr>
+        </a:solidFill>
+        <a:round/>
+      </a:ln>
+    </cs:spPr>
+    <cs:defRPr sz="900" kern="1200"/>
+  </cs:dataTable>
+  <cs:downBar>
+    <cs:lnRef idx="0"/>
+    <cs:fillRef idx="0"/>
+    <cs:effectRef idx="0"/>
+    <cs:fontRef idx="minor">
+      <a:schemeClr val="tx1"/>
+    </cs:fontRef>
+    <cs:spPr>
+      <a:solidFill>
+        <a:schemeClr val="dk1">
+          <a:lumMod val="75000"/>
+          <a:lumOff val="25000"/>
+        </a:schemeClr>
+      </a:solidFill>
+      <a:ln w="9525" cap="flat" cmpd="sng" algn="ctr">
+        <a:solidFill>
+          <a:schemeClr val="tx1">
+            <a:lumMod val="65000"/>
+            <a:lumOff val="35000"/>
+          </a:schemeClr>
+        </a:solidFill>
+        <a:round/>
+      </a:ln>
+    </cs:spPr>
+  </cs:downBar>
+  <cs:dropLine>
+    <cs:lnRef idx="0"/>
+    <cs:fillRef idx="0"/>
+    <cs:effectRef idx="0"/>
+    <cs:fontRef idx="minor">
+      <a:schemeClr val="tx1"/>
+    </cs:fontRef>
+    <cs:spPr>
+      <a:ln w="9525" cap="flat" cmpd="sng" algn="ctr">
+        <a:solidFill>
+          <a:schemeClr val="tx1">
+            <a:lumMod val="35000"/>
+            <a:lumOff val="65000"/>
+          </a:schemeClr>
+        </a:solidFill>
+        <a:round/>
+      </a:ln>
+    </cs:spPr>
+  </cs:dropLine>
+  <cs:errorBar>
+    <cs:lnRef idx="0"/>
+    <cs:fillRef idx="0"/>
+    <cs:effectRef idx="0"/>
+    <cs:fontRef idx="minor">
+      <a:schemeClr val="tx1"/>
+    </cs:fontRef>
+    <cs:spPr>
+      <a:ln w="9525" cap="flat" cmpd="sng" algn="ctr">
+        <a:solidFill>
+          <a:schemeClr val="tx1">
+            <a:lumMod val="65000"/>
+            <a:lumOff val="35000"/>
+          </a:schemeClr>
+        </a:solidFill>
+        <a:round/>
+      </a:ln>
+    </cs:spPr>
+  </cs:errorBar>
+  <cs:floor>
+    <cs:lnRef idx="0"/>
+    <cs:fillRef idx="0"/>
+    <cs:effectRef idx="0"/>
+    <cs:fontRef idx="minor">
+      <a:schemeClr val="tx1"/>
+    </cs:fontRef>
+    <cs:spPr>
+      <a:noFill/>
+      <a:ln>
+        <a:noFill/>
+      </a:ln>
+    </cs:spPr>
+  </cs:floor>
+  <cs:gridlineMajor>
+    <cs:lnRef idx="0"/>
+    <cs:fillRef idx="0"/>
+    <cs:effectRef idx="0"/>
+    <cs:fontRef idx="minor">
+      <a:schemeClr val="tx1"/>
+    </cs:fontRef>
+    <cs:spPr>
+      <a:ln w="9525" cap="flat" cmpd="sng" algn="ctr">
+        <a:solidFill>
+          <a:schemeClr val="tx1">
+            <a:lumMod val="15000"/>
+            <a:lumOff val="85000"/>
+          </a:schemeClr>
+        </a:solidFill>
+        <a:round/>
+      </a:ln>
+    </cs:spPr>
+  </cs:gridlineMajor>
+  <cs:gridlineMinor>
+    <cs:lnRef idx="0"/>
+    <cs:fillRef idx="0"/>
+    <cs:effectRef idx="0"/>
+    <cs:fontRef idx="minor">
+      <a:schemeClr val="tx1"/>
+    </cs:fontRef>
+    <cs:spPr>
+      <a:ln w="9525" cap="flat" cmpd="sng" algn="ctr">
+        <a:solidFill>
+          <a:schemeClr val="tx1">
+            <a:lumMod val="5000"/>
+            <a:lumOff val="95000"/>
+          </a:schemeClr>
+        </a:solidFill>
+        <a:round/>
+      </a:ln>
+    </cs:spPr>
+  </cs:gridlineMinor>
+  <cs:hiLoLine>
+    <cs:lnRef idx="0"/>
+    <cs:fillRef idx="0"/>
+    <cs:effectRef idx="0"/>
+    <cs:fontRef idx="minor">
+      <a:schemeClr val="tx1"/>
+    </cs:fontRef>
+    <cs:spPr>
+      <a:ln w="9525" cap="flat" cmpd="sng" algn="ctr">
+        <a:solidFill>
+          <a:schemeClr val="tx1">
+            <a:lumMod val="50000"/>
+            <a:lumOff val="50000"/>
+          </a:schemeClr>
+        </a:solidFill>
+        <a:round/>
+      </a:ln>
+    </cs:spPr>
+  </cs:hiLoLine>
+  <cs:leaderLine>
+    <cs:lnRef idx="0"/>
+    <cs:fillRef idx="0"/>
+    <cs:effectRef idx="0"/>
+    <cs:fontRef idx="minor">
+      <a:schemeClr val="tx1"/>
+    </cs:fontRef>
+    <cs:spPr>
+      <a:ln w="9525" cap="flat" cmpd="sng" algn="ctr">
+        <a:solidFill>
+          <a:schemeClr val="tx1">
+            <a:lumMod val="35000"/>
+            <a:lumOff val="65000"/>
+          </a:schemeClr>
+        </a:solidFill>
+        <a:round/>
+      </a:ln>
+    </cs:spPr>
+  </cs:leaderLine>
+  <cs:legend>
+    <cs:lnRef idx="0"/>
+    <cs:fillRef idx="0"/>
+    <cs:effectRef idx="0"/>
+    <cs:fontRef idx="minor">
+      <a:schemeClr val="tx1">
+        <a:lumMod val="65000"/>
+        <a:lumOff val="35000"/>
+      </a:schemeClr>
+    </cs:fontRef>
+    <cs:defRPr sz="900" kern="1200"/>
+  </cs:legend>
+  <cs:plotArea mods="allowNoFillOverride allowNoLineOverride">
+    <cs:lnRef idx="0"/>
+    <cs:fillRef idx="0"/>
+    <cs:effectRef idx="0"/>
+    <cs:fontRef idx="minor">
+      <a:schemeClr val="tx1"/>
+    </cs:fontRef>
+  </cs:plotArea>
+  <cs:plotArea3D mods="allowNoFillOverride allowNoLineOverride">
+    <cs:lnRef idx="0"/>
+    <cs:fillRef idx="0"/>
+    <cs:effectRef idx="0"/>
+    <cs:fontRef idx="minor">
+      <a:schemeClr val="tx1"/>
+    </cs:fontRef>
+  </cs:plotArea3D>
+  <cs:seriesAxis>
+    <cs:lnRef idx="0"/>
+    <cs:fillRef idx="0"/>
+    <cs:effectRef idx="0"/>
+    <cs:fontRef idx="minor">
+      <a:schemeClr val="tx1">
+        <a:lumMod val="65000"/>
+        <a:lumOff val="35000"/>
+      </a:schemeClr>
+    </cs:fontRef>
+    <cs:defRPr sz="900" kern="1200"/>
+  </cs:seriesAxis>
+  <cs:seriesLine>
+    <cs:lnRef idx="0"/>
+    <cs:fillRef idx="0"/>
+    <cs:effectRef idx="0"/>
+    <cs:fontRef idx="minor">
+      <a:schemeClr val="tx1"/>
+    </cs:fontRef>
+    <cs:spPr>
+      <a:ln w="9525" cap="flat" cmpd="sng" algn="ctr">
+        <a:solidFill>
+          <a:schemeClr val="tx1">
+            <a:lumMod val="35000"/>
+            <a:lumOff val="65000"/>
+          </a:schemeClr>
+        </a:solidFill>
+        <a:round/>
+      </a:ln>
+    </cs:spPr>
+  </cs:seriesLine>
+  <cs:title>
+    <cs:lnRef idx="0"/>
+    <cs:fillRef idx="0"/>
+    <cs:effectRef idx="0"/>
+    <cs:fontRef idx="minor">
+      <a:schemeClr val="tx1">
+        <a:lumMod val="65000"/>
+        <a:lumOff val="35000"/>
+      </a:schemeClr>
+    </cs:fontRef>
+    <cs:defRPr sz="1400" b="0" kern="1200" spc="0" baseline="0"/>
+  </cs:title>
+  <cs:trendline>
+    <cs:lnRef idx="0">
+      <cs:styleClr val="auto"/>
+    </cs:lnRef>
+    <cs:fillRef idx="0"/>
+    <cs:effectRef idx="0"/>
+    <cs:fontRef idx="minor">
+      <a:schemeClr val="tx1"/>
+    </cs:fontRef>
+    <cs:spPr>
+      <a:ln w="19050" cap="rnd">
+        <a:solidFill>
+          <a:schemeClr val="phClr"/>
+        </a:solidFill>
+        <a:prstDash val="sysDot"/>
+      </a:ln>
+    </cs:spPr>
+  </cs:trendline>
+  <cs:trendlineLabel>
+    <cs:lnRef idx="0"/>
+    <cs:fillRef idx="0"/>
+    <cs:effectRef idx="0"/>
+    <cs:fontRef idx="minor">
+      <a:schemeClr val="tx1">
+        <a:lumMod val="65000"/>
+        <a:lumOff val="35000"/>
+      </a:schemeClr>
+    </cs:fontRef>
+    <cs:defRPr sz="900" kern="1200"/>
+  </cs:trendlineLabel>
+  <cs:upBar>
+    <cs:lnRef idx="0"/>
+    <cs:fillRef idx="0"/>
+    <cs:effectRef idx="0"/>
+    <cs:fontRef idx="minor">
+      <a:schemeClr val="tx1"/>
+    </cs:fontRef>
+    <cs:spPr>
+      <a:solidFill>
+        <a:schemeClr val="lt1"/>
+      </a:solidFill>
+      <a:ln w="9525" cap="flat" cmpd="sng" algn="ctr">
+        <a:solidFill>
+          <a:schemeClr val="tx1">
+            <a:lumMod val="65000"/>
+            <a:lumOff val="35000"/>
+          </a:schemeClr>
+        </a:solidFill>
+        <a:round/>
+      </a:ln>
+    </cs:spPr>
+  </cs:upBar>
+  <cs:valueAxis>
+    <cs:lnRef idx="0"/>
+    <cs:fillRef idx="0"/>
+    <cs:effectRef idx="0"/>
+    <cs:fontRef idx="minor">
+      <a:schemeClr val="tx1">
+        <a:lumMod val="65000"/>
+        <a:lumOff val="35000"/>
+      </a:schemeClr>
+    </cs:fontRef>
+    <cs:spPr>
+      <a:ln w="9525" cap="flat" cmpd="sng" algn="ctr">
+        <a:solidFill>
+          <a:schemeClr val="tx1">
+            <a:lumMod val="25000"/>
+            <a:lumOff val="75000"/>
+          </a:schemeClr>
+        </a:solidFill>
+        <a:round/>
+      </a:ln>
+    </cs:spPr>
+    <cs:defRPr sz="900" kern="1200"/>
+  </cs:valueAxis>
+  <cs:wall>
+    <cs:lnRef idx="0"/>
+    <cs:fillRef idx="0"/>
+    <cs:effectRef idx="0"/>
+    <cs:fontRef idx="minor">
+      <a:schemeClr val="tx1"/>
+    </cs:fontRef>
+    <cs:spPr>
+      <a:noFill/>
+      <a:ln>
+        <a:noFill/>
+      </a:ln>
+    </cs:spPr>
+  </cs:wall>
+</cs:chartStyle>
+</file>
+
+<file path=word/charts/style5.xml><?xml version="1.0" encoding="utf-8"?>
 <cs:chartStyle xmlns:cs="http://schemas.microsoft.com/office/drawing/2012/chartStyle" xmlns:a="http://schemas.openxmlformats.org/drawingml/2006/main" id="240">
   <cs:axisTitle>
     <cs:lnRef idx="0"/>
@@ -5116,7 +9313,7 @@
 </file>
 
 <file path=customXml/itemProps1.xml><?xml version="1.0" encoding="utf-8"?>
-<ds:datastoreItem xmlns:ds="http://schemas.openxmlformats.org/officeDocument/2006/customXml" ds:itemID="{4D449571-DA58-4445-8E83-D5C58D13C3A8}">
+<ds:datastoreItem xmlns:ds="http://schemas.openxmlformats.org/officeDocument/2006/customXml" ds:itemID="{BF3187BA-F10B-4D3F-8572-2FE8EAB4B1A8}">
   <ds:schemaRefs>
     <ds:schemaRef ds:uri="http://schemas.openxmlformats.org/officeDocument/2006/bibliography"/>
   </ds:schemaRefs>

</xml_diff>